<commit_message>
Chore: Se carga la ultima version del documento general de avance 1
</commit_message>
<xml_diff>
--- a/Movies/Proyecto_Avance_1_16.docx
+++ b/Movies/Proyecto_Avance_1_16.docx
@@ -310,6 +310,7 @@
           <w:docPartUnique/>
         </w:docPartObj>
       </w:sdtPr>
+      <w:sdtEndPr/>
       <w:sdtContent>
         <w:p>
           <w:pPr>
@@ -2231,28 +2232,6 @@
         <w:jc w:val="both"/>
         <w:rPr>
           <w:rFonts w:ascii="Avenir" w:eastAsia="Avenir" w:hAnsi="Avenir" w:cs="Avenir"/>
-          <w:b/>
-          <w:bCs/>
-        </w:rPr>
-      </w:pPr>
-    </w:p>
-    <w:p>
-      <w:pPr>
-        <w:spacing w:before="240" w:after="240"/>
-        <w:jc w:val="both"/>
-        <w:rPr>
-          <w:rFonts w:ascii="Avenir" w:eastAsia="Avenir" w:hAnsi="Avenir" w:cs="Avenir"/>
-          <w:b/>
-          <w:bCs/>
-        </w:rPr>
-      </w:pPr>
-    </w:p>
-    <w:p>
-      <w:pPr>
-        <w:spacing w:before="240" w:after="240"/>
-        <w:jc w:val="both"/>
-        <w:rPr>
-          <w:rFonts w:ascii="Avenir" w:eastAsia="Avenir" w:hAnsi="Avenir" w:cs="Avenir"/>
         </w:rPr>
       </w:pPr>
       <w:r>
@@ -2407,7 +2386,6 @@
           <w:b/>
           <w:bCs/>
         </w:rPr>
-        <w:lastRenderedPageBreak/>
         <w:t>movies_metadata.csv:</w:t>
       </w:r>
       <w:r>
@@ -2492,6 +2470,7 @@
           <w:b/>
           <w:bCs/>
         </w:rPr>
+        <w:lastRenderedPageBreak/>
         <w:t>credits.csv:</w:t>
       </w:r>
       <w:r>
@@ -3992,7 +3971,6 @@
           <w:rFonts w:ascii="Avenir" w:eastAsia="Avenir" w:hAnsi="Avenir" w:cs="Avenir"/>
           <w:lang w:val="es-ES"/>
         </w:rPr>
-        <w:lastRenderedPageBreak/>
         <w:t>vote_count</w:t>
       </w:r>
       <w:proofErr w:type="spellEnd"/>
@@ -4313,6 +4291,14 @@
           <w:bCs/>
         </w:rPr>
       </w:pPr>
+    </w:p>
+    <w:p>
+      <w:pPr>
+        <w:rPr>
+          <w:rFonts w:ascii="Avenir" w:eastAsia="Avenir" w:hAnsi="Avenir" w:cs="Avenir"/>
+          <w:bCs/>
+        </w:rPr>
+      </w:pPr>
       <w:r>
         <w:rPr>
           <w:rFonts w:ascii="Avenir" w:eastAsia="Avenir" w:hAnsi="Avenir" w:cs="Avenir"/>
@@ -4333,7 +4319,57 @@
           <w:rFonts w:ascii="Avenir" w:eastAsia="Avenir" w:hAnsi="Avenir" w:cs="Avenir"/>
           <w:bCs/>
         </w:rPr>
+        <w:fldChar w:fldCharType="begin"/>
+      </w:r>
+      <w:r>
+        <w:rPr>
+          <w:rFonts w:ascii="Avenir" w:eastAsia="Avenir" w:hAnsi="Avenir" w:cs="Avenir"/>
+          <w:bCs/>
+        </w:rPr>
+        <w:instrText>HYPERLINK "</w:instrText>
+      </w:r>
+      <w:r>
+        <w:rPr>
+          <w:rFonts w:ascii="Avenir" w:eastAsia="Avenir" w:hAnsi="Avenir" w:cs="Avenir"/>
+          <w:bCs/>
+        </w:rPr>
+        <w:instrText>https://github.com/drekkel/TC4034.10</w:instrText>
+      </w:r>
+      <w:r>
+        <w:rPr>
+          <w:rFonts w:ascii="Avenir" w:eastAsia="Avenir" w:hAnsi="Avenir" w:cs="Avenir"/>
+          <w:bCs/>
+        </w:rPr>
+        <w:instrText>"</w:instrText>
+      </w:r>
+      <w:r>
+        <w:rPr>
+          <w:rFonts w:ascii="Avenir" w:eastAsia="Avenir" w:hAnsi="Avenir" w:cs="Avenir"/>
+          <w:bCs/>
+        </w:rPr>
+        <w:fldChar w:fldCharType="separate"/>
+      </w:r>
+      <w:r>
+        <w:rPr>
+          <w:rStyle w:val="Hipervnculo"/>
+          <w:rFonts w:ascii="Avenir" w:eastAsia="Avenir" w:hAnsi="Avenir" w:cs="Avenir"/>
+          <w:bCs/>
+        </w:rPr>
         <w:t>https://github.com/drekkel/TC4034.10</w:t>
+      </w:r>
+      <w:r>
+        <w:rPr>
+          <w:rFonts w:ascii="Avenir" w:eastAsia="Avenir" w:hAnsi="Avenir" w:cs="Avenir"/>
+          <w:bCs/>
+        </w:rPr>
+        <w:fldChar w:fldCharType="end"/>
+      </w:r>
+      <w:r>
+        <w:rPr>
+          <w:rFonts w:ascii="Avenir" w:eastAsia="Avenir" w:hAnsi="Avenir" w:cs="Avenir"/>
+          <w:bCs/>
+        </w:rPr>
+        <w:t xml:space="preserve"> </w:t>
       </w:r>
     </w:p>
     <w:p>
@@ -4487,8 +4523,15 @@
           <w:rFonts w:ascii="Avenir" w:eastAsia="Avenir" w:hAnsi="Avenir" w:cs="Avenir"/>
           <w:bCs/>
         </w:rPr>
+        <w:t xml:space="preserve">En resumen, esta etapa inicial ha sentado las bases necesarias para avanzar hacia la implementación y evaluación de algoritmos de recomendación. Con una comprensión clara del problema, una selección de datos adecuada y una preparación meticulosa de los datos, estamos bien posicionados </w:t>
+      </w:r>
+      <w:r>
+        <w:rPr>
+          <w:rFonts w:ascii="Avenir" w:eastAsia="Avenir" w:hAnsi="Avenir" w:cs="Avenir"/>
+          <w:bCs/>
+        </w:rPr>
         <w:lastRenderedPageBreak/>
-        <w:t>En resumen, esta etapa inicial ha sentado las bases necesarias para avanzar hacia la implementación y evaluación de algoritmos de recomendación. Con una comprensión clara del problema, una selección de datos adecuada y una preparación meticulosa de los datos, estamos bien posicionados para pasar con confianza a las siguientes fases del proyecto, que incluirán el modelado, la validación y la optimización de nuestro sistema de recomendación.</w:t>
+        <w:t>para pasar con confianza a las siguientes fases del proyecto, que incluirán el modelado, la validación y la optimización de nuestro sistema de recomendación.</w:t>
       </w:r>
     </w:p>
     <w:p>

</xml_diff>

<commit_message>
Update: Se carga ultima version del documento Proyecto Avance 1
</commit_message>
<xml_diff>
--- a/Movies/Proyecto_Avance_1_16.docx
+++ b/Movies/Proyecto_Avance_1_16.docx
@@ -270,29 +270,7 @@
           <w:sz w:val="28"/>
           <w:szCs w:val="28"/>
         </w:rPr>
-        <w:t xml:space="preserve">17 de </w:t>
-      </w:r>
-      <w:proofErr w:type="gramStart"/>
-      <w:r>
-        <w:rPr>
-          <w:rFonts w:ascii="Avenir" w:eastAsia="Avenir" w:hAnsi="Avenir" w:cs="Avenir"/>
-          <w:b/>
-          <w:bCs/>
-          <w:sz w:val="28"/>
-          <w:szCs w:val="28"/>
-        </w:rPr>
-        <w:t>Mayo</w:t>
-      </w:r>
-      <w:proofErr w:type="gramEnd"/>
-      <w:r>
-        <w:rPr>
-          <w:rFonts w:ascii="Avenir" w:eastAsia="Avenir" w:hAnsi="Avenir" w:cs="Avenir"/>
-          <w:b/>
-          <w:bCs/>
-          <w:sz w:val="28"/>
-          <w:szCs w:val="28"/>
-        </w:rPr>
-        <w:t xml:space="preserve"> de 2024</w:t>
+        <w:t>17 de Mayo de 2024</w:t>
       </w:r>
     </w:p>
     <w:sdt>
@@ -310,7 +288,6 @@
           <w:docPartUnique/>
         </w:docPartObj>
       </w:sdtPr>
-      <w:sdtEndPr/>
       <w:sdtContent>
         <w:p>
           <w:pPr>
@@ -330,13 +307,15 @@
           <w:pPr>
             <w:pStyle w:val="TDC1"/>
             <w:tabs>
-              <w:tab w:val="left" w:pos="435"/>
-              <w:tab w:val="right" w:leader="dot" w:pos="9015"/>
+              <w:tab w:val="left" w:pos="440"/>
+              <w:tab w:val="right" w:leader="dot" w:pos="9019"/>
             </w:tabs>
             <w:rPr>
-              <w:rStyle w:val="Hipervnculo"/>
+              <w:rFonts w:asciiTheme="minorHAnsi" w:eastAsiaTheme="minorEastAsia" w:hAnsiTheme="minorHAnsi" w:cstheme="minorBidi"/>
               <w:noProof/>
               <w:kern w:val="2"/>
+              <w:sz w:val="24"/>
+              <w:szCs w:val="24"/>
               <w:lang w:val="es-MX" w:eastAsia="es-MX"/>
               <w14:ligatures w14:val="standardContextual"/>
             </w:rPr>
@@ -350,41 +329,1353 @@
           <w:r>
             <w:fldChar w:fldCharType="separate"/>
           </w:r>
-          <w:hyperlink w:anchor="_Toc1812455697">
+          <w:hyperlink w:anchor="_Toc166860886" w:history="1">
             <w:r>
               <w:rPr>
                 <w:rStyle w:val="Hipervnculo"/>
+                <w:rFonts w:ascii="Avenir" w:eastAsia="Avenir" w:hAnsi="Avenir" w:cs="Avenir"/>
+                <w:b/>
+                <w:bCs/>
+                <w:noProof/>
               </w:rPr>
               <w:t>1.</w:t>
             </w:r>
             <w:r>
+              <w:rPr>
+                <w:rFonts w:asciiTheme="minorHAnsi" w:eastAsiaTheme="minorEastAsia" w:hAnsiTheme="minorHAnsi" w:cstheme="minorBidi"/>
+                <w:noProof/>
+                <w:kern w:val="2"/>
+                <w:sz w:val="24"/>
+                <w:szCs w:val="24"/>
+                <w:lang w:val="es-MX" w:eastAsia="es-MX"/>
+                <w14:ligatures w14:val="standardContextual"/>
+              </w:rPr>
               <w:tab/>
             </w:r>
             <w:r>
               <w:rPr>
                 <w:rStyle w:val="Hipervnculo"/>
+                <w:rFonts w:ascii="Avenir" w:eastAsia="Avenir" w:hAnsi="Avenir" w:cs="Avenir"/>
+                <w:b/>
+                <w:bCs/>
+                <w:noProof/>
               </w:rPr>
               <w:t>Objetivo.</w:t>
             </w:r>
             <w:r>
+              <w:rPr>
+                <w:noProof/>
+                <w:webHidden/>
+              </w:rPr>
               <w:tab/>
             </w:r>
             <w:r>
+              <w:rPr>
+                <w:noProof/>
+                <w:webHidden/>
+              </w:rPr>
               <w:fldChar w:fldCharType="begin"/>
             </w:r>
             <w:r>
-              <w:instrText>PAGEREF _Toc1812455697 \h</w:instrText>
-            </w:r>
-            <w:r>
+              <w:rPr>
+                <w:noProof/>
+                <w:webHidden/>
+              </w:rPr>
+              <w:instrText xml:space="preserve"> PAGEREF _Toc166860886 \h </w:instrText>
+            </w:r>
+            <w:r>
+              <w:rPr>
+                <w:noProof/>
+                <w:webHidden/>
+              </w:rPr>
+            </w:r>
+            <w:r>
+              <w:rPr>
+                <w:noProof/>
+                <w:webHidden/>
+              </w:rPr>
               <w:fldChar w:fldCharType="separate"/>
             </w:r>
             <w:r>
               <w:rPr>
+                <w:noProof/>
+                <w:webHidden/>
+              </w:rPr>
+              <w:t>3</w:t>
+            </w:r>
+            <w:r>
+              <w:rPr>
+                <w:noProof/>
+                <w:webHidden/>
+              </w:rPr>
+              <w:fldChar w:fldCharType="end"/>
+            </w:r>
+          </w:hyperlink>
+        </w:p>
+        <w:p>
+          <w:pPr>
+            <w:pStyle w:val="TDC1"/>
+            <w:tabs>
+              <w:tab w:val="left" w:pos="440"/>
+              <w:tab w:val="right" w:leader="dot" w:pos="9019"/>
+            </w:tabs>
+            <w:rPr>
+              <w:rFonts w:asciiTheme="minorHAnsi" w:eastAsiaTheme="minorEastAsia" w:hAnsiTheme="minorHAnsi" w:cstheme="minorBidi"/>
+              <w:noProof/>
+              <w:kern w:val="2"/>
+              <w:sz w:val="24"/>
+              <w:szCs w:val="24"/>
+              <w:lang w:val="es-MX" w:eastAsia="es-MX"/>
+              <w14:ligatures w14:val="standardContextual"/>
+            </w:rPr>
+          </w:pPr>
+          <w:hyperlink w:anchor="_Toc166860887" w:history="1">
+            <w:r>
+              <w:rPr>
                 <w:rStyle w:val="Hipervnculo"/>
-              </w:rPr>
-              <w:t>2</w:t>
-            </w:r>
-            <w:r>
+                <w:rFonts w:ascii="Avenir" w:eastAsia="Avenir" w:hAnsi="Avenir" w:cs="Avenir"/>
+                <w:b/>
+                <w:bCs/>
+                <w:noProof/>
+              </w:rPr>
+              <w:t>2.</w:t>
+            </w:r>
+            <w:r>
+              <w:rPr>
+                <w:rFonts w:asciiTheme="minorHAnsi" w:eastAsiaTheme="minorEastAsia" w:hAnsiTheme="minorHAnsi" w:cstheme="minorBidi"/>
+                <w:noProof/>
+                <w:kern w:val="2"/>
+                <w:sz w:val="24"/>
+                <w:szCs w:val="24"/>
+                <w:lang w:val="es-MX" w:eastAsia="es-MX"/>
+                <w14:ligatures w14:val="standardContextual"/>
+              </w:rPr>
+              <w:tab/>
+            </w:r>
+            <w:r>
+              <w:rPr>
+                <w:rStyle w:val="Hipervnculo"/>
+                <w:rFonts w:ascii="Avenir" w:eastAsia="Avenir" w:hAnsi="Avenir" w:cs="Avenir"/>
+                <w:b/>
+                <w:bCs/>
+                <w:noProof/>
+              </w:rPr>
+              <w:t>Objetivos específicos.</w:t>
+            </w:r>
+            <w:r>
+              <w:rPr>
+                <w:noProof/>
+                <w:webHidden/>
+              </w:rPr>
+              <w:tab/>
+            </w:r>
+            <w:r>
+              <w:rPr>
+                <w:noProof/>
+                <w:webHidden/>
+              </w:rPr>
+              <w:fldChar w:fldCharType="begin"/>
+            </w:r>
+            <w:r>
+              <w:rPr>
+                <w:noProof/>
+                <w:webHidden/>
+              </w:rPr>
+              <w:instrText xml:space="preserve"> PAGEREF _Toc166860887 \h </w:instrText>
+            </w:r>
+            <w:r>
+              <w:rPr>
+                <w:noProof/>
+                <w:webHidden/>
+              </w:rPr>
+            </w:r>
+            <w:r>
+              <w:rPr>
+                <w:noProof/>
+                <w:webHidden/>
+              </w:rPr>
+              <w:fldChar w:fldCharType="separate"/>
+            </w:r>
+            <w:r>
+              <w:rPr>
+                <w:noProof/>
+                <w:webHidden/>
+              </w:rPr>
+              <w:t>3</w:t>
+            </w:r>
+            <w:r>
+              <w:rPr>
+                <w:noProof/>
+                <w:webHidden/>
+              </w:rPr>
+              <w:fldChar w:fldCharType="end"/>
+            </w:r>
+          </w:hyperlink>
+        </w:p>
+        <w:p>
+          <w:pPr>
+            <w:pStyle w:val="TDC1"/>
+            <w:tabs>
+              <w:tab w:val="left" w:pos="440"/>
+              <w:tab w:val="right" w:leader="dot" w:pos="9019"/>
+            </w:tabs>
+            <w:rPr>
+              <w:rFonts w:asciiTheme="minorHAnsi" w:eastAsiaTheme="minorEastAsia" w:hAnsiTheme="minorHAnsi" w:cstheme="minorBidi"/>
+              <w:noProof/>
+              <w:kern w:val="2"/>
+              <w:sz w:val="24"/>
+              <w:szCs w:val="24"/>
+              <w:lang w:val="es-MX" w:eastAsia="es-MX"/>
+              <w14:ligatures w14:val="standardContextual"/>
+            </w:rPr>
+          </w:pPr>
+          <w:hyperlink w:anchor="_Toc166860888" w:history="1">
+            <w:r>
+              <w:rPr>
+                <w:rStyle w:val="Hipervnculo"/>
+                <w:rFonts w:ascii="Avenir" w:eastAsia="Avenir" w:hAnsi="Avenir" w:cs="Avenir"/>
+                <w:b/>
+                <w:bCs/>
+                <w:noProof/>
+              </w:rPr>
+              <w:t>3.</w:t>
+            </w:r>
+            <w:r>
+              <w:rPr>
+                <w:rFonts w:asciiTheme="minorHAnsi" w:eastAsiaTheme="minorEastAsia" w:hAnsiTheme="minorHAnsi" w:cstheme="minorBidi"/>
+                <w:noProof/>
+                <w:kern w:val="2"/>
+                <w:sz w:val="24"/>
+                <w:szCs w:val="24"/>
+                <w:lang w:val="es-MX" w:eastAsia="es-MX"/>
+                <w14:ligatures w14:val="standardContextual"/>
+              </w:rPr>
+              <w:tab/>
+            </w:r>
+            <w:r>
+              <w:rPr>
+                <w:rStyle w:val="Hipervnculo"/>
+                <w:rFonts w:ascii="Avenir" w:eastAsia="Avenir" w:hAnsi="Avenir" w:cs="Avenir"/>
+                <w:b/>
+                <w:bCs/>
+                <w:noProof/>
+              </w:rPr>
+              <w:t>Desarrollo.</w:t>
+            </w:r>
+            <w:r>
+              <w:rPr>
+                <w:noProof/>
+                <w:webHidden/>
+              </w:rPr>
+              <w:tab/>
+            </w:r>
+            <w:r>
+              <w:rPr>
+                <w:noProof/>
+                <w:webHidden/>
+              </w:rPr>
+              <w:fldChar w:fldCharType="begin"/>
+            </w:r>
+            <w:r>
+              <w:rPr>
+                <w:noProof/>
+                <w:webHidden/>
+              </w:rPr>
+              <w:instrText xml:space="preserve"> PAGEREF _Toc166860888 \h </w:instrText>
+            </w:r>
+            <w:r>
+              <w:rPr>
+                <w:noProof/>
+                <w:webHidden/>
+              </w:rPr>
+            </w:r>
+            <w:r>
+              <w:rPr>
+                <w:noProof/>
+                <w:webHidden/>
+              </w:rPr>
+              <w:fldChar w:fldCharType="separate"/>
+            </w:r>
+            <w:r>
+              <w:rPr>
+                <w:noProof/>
+                <w:webHidden/>
+              </w:rPr>
+              <w:t>3</w:t>
+            </w:r>
+            <w:r>
+              <w:rPr>
+                <w:noProof/>
+                <w:webHidden/>
+              </w:rPr>
+              <w:fldChar w:fldCharType="end"/>
+            </w:r>
+          </w:hyperlink>
+        </w:p>
+        <w:p>
+          <w:pPr>
+            <w:pStyle w:val="TDC2"/>
+            <w:tabs>
+              <w:tab w:val="right" w:leader="dot" w:pos="9019"/>
+            </w:tabs>
+            <w:rPr>
+              <w:rFonts w:asciiTheme="minorHAnsi" w:eastAsiaTheme="minorEastAsia" w:hAnsiTheme="minorHAnsi" w:cstheme="minorBidi"/>
+              <w:noProof/>
+              <w:kern w:val="2"/>
+              <w:sz w:val="24"/>
+              <w:szCs w:val="24"/>
+              <w:lang w:val="es-MX" w:eastAsia="es-MX"/>
+              <w14:ligatures w14:val="standardContextual"/>
+            </w:rPr>
+          </w:pPr>
+          <w:hyperlink w:anchor="_Toc166860889" w:history="1">
+            <w:r>
+              <w:rPr>
+                <w:rStyle w:val="Hipervnculo"/>
+                <w:rFonts w:ascii="Avenir" w:eastAsia="Avenir" w:hAnsi="Avenir" w:cs="Avenir"/>
+                <w:b/>
+                <w:bCs/>
+                <w:noProof/>
+              </w:rPr>
+              <w:t xml:space="preserve">3.1 Plan de </w:t>
+            </w:r>
+            <w:r>
+              <w:rPr>
+                <w:rStyle w:val="Hipervnculo"/>
+                <w:rFonts w:ascii="Avenir" w:eastAsia="Avenir" w:hAnsi="Avenir" w:cs="Avenir"/>
+                <w:b/>
+                <w:bCs/>
+                <w:noProof/>
+              </w:rPr>
+              <w:t>P</w:t>
+            </w:r>
+            <w:r>
+              <w:rPr>
+                <w:rStyle w:val="Hipervnculo"/>
+                <w:rFonts w:ascii="Avenir" w:eastAsia="Avenir" w:hAnsi="Avenir" w:cs="Avenir"/>
+                <w:b/>
+                <w:bCs/>
+                <w:noProof/>
+              </w:rPr>
+              <w:t>royecto.</w:t>
+            </w:r>
+            <w:r>
+              <w:rPr>
+                <w:noProof/>
+                <w:webHidden/>
+              </w:rPr>
+              <w:tab/>
+            </w:r>
+            <w:r>
+              <w:rPr>
+                <w:noProof/>
+                <w:webHidden/>
+              </w:rPr>
+              <w:fldChar w:fldCharType="begin"/>
+            </w:r>
+            <w:r>
+              <w:rPr>
+                <w:noProof/>
+                <w:webHidden/>
+              </w:rPr>
+              <w:instrText xml:space="preserve"> PAGEREF _Toc166860889 \h </w:instrText>
+            </w:r>
+            <w:r>
+              <w:rPr>
+                <w:noProof/>
+                <w:webHidden/>
+              </w:rPr>
+            </w:r>
+            <w:r>
+              <w:rPr>
+                <w:noProof/>
+                <w:webHidden/>
+              </w:rPr>
+              <w:fldChar w:fldCharType="separate"/>
+            </w:r>
+            <w:r>
+              <w:rPr>
+                <w:noProof/>
+                <w:webHidden/>
+              </w:rPr>
+              <w:t>3</w:t>
+            </w:r>
+            <w:r>
+              <w:rPr>
+                <w:noProof/>
+                <w:webHidden/>
+              </w:rPr>
+              <w:fldChar w:fldCharType="end"/>
+            </w:r>
+          </w:hyperlink>
+        </w:p>
+        <w:p>
+          <w:pPr>
+            <w:pStyle w:val="TDC2"/>
+            <w:tabs>
+              <w:tab w:val="right" w:leader="dot" w:pos="9019"/>
+            </w:tabs>
+            <w:rPr>
+              <w:rFonts w:asciiTheme="minorHAnsi" w:eastAsiaTheme="minorEastAsia" w:hAnsiTheme="minorHAnsi" w:cstheme="minorBidi"/>
+              <w:noProof/>
+              <w:kern w:val="2"/>
+              <w:sz w:val="24"/>
+              <w:szCs w:val="24"/>
+              <w:lang w:val="es-MX" w:eastAsia="es-MX"/>
+              <w14:ligatures w14:val="standardContextual"/>
+            </w:rPr>
+          </w:pPr>
+          <w:hyperlink w:anchor="_Toc166860890" w:history="1">
+            <w:r>
+              <w:rPr>
+                <w:rStyle w:val="Hipervnculo"/>
+                <w:rFonts w:ascii="Avenir" w:eastAsia="Avenir" w:hAnsi="Avenir" w:cs="Avenir"/>
+                <w:b/>
+                <w:bCs/>
+                <w:noProof/>
+              </w:rPr>
+              <w:t>3.2 Cronograma de actividades.</w:t>
+            </w:r>
+            <w:r>
+              <w:rPr>
+                <w:noProof/>
+                <w:webHidden/>
+              </w:rPr>
+              <w:tab/>
+            </w:r>
+            <w:r>
+              <w:rPr>
+                <w:noProof/>
+                <w:webHidden/>
+              </w:rPr>
+              <w:fldChar w:fldCharType="begin"/>
+            </w:r>
+            <w:r>
+              <w:rPr>
+                <w:noProof/>
+                <w:webHidden/>
+              </w:rPr>
+              <w:instrText xml:space="preserve"> PAGEREF _Toc166860890 \h </w:instrText>
+            </w:r>
+            <w:r>
+              <w:rPr>
+                <w:noProof/>
+                <w:webHidden/>
+              </w:rPr>
+            </w:r>
+            <w:r>
+              <w:rPr>
+                <w:noProof/>
+                <w:webHidden/>
+              </w:rPr>
+              <w:fldChar w:fldCharType="separate"/>
+            </w:r>
+            <w:r>
+              <w:rPr>
+                <w:noProof/>
+                <w:webHidden/>
+              </w:rPr>
+              <w:t>3</w:t>
+            </w:r>
+            <w:r>
+              <w:rPr>
+                <w:noProof/>
+                <w:webHidden/>
+              </w:rPr>
+              <w:fldChar w:fldCharType="end"/>
+            </w:r>
+          </w:hyperlink>
+        </w:p>
+        <w:p>
+          <w:pPr>
+            <w:pStyle w:val="TDC2"/>
+            <w:tabs>
+              <w:tab w:val="right" w:leader="dot" w:pos="9019"/>
+            </w:tabs>
+            <w:rPr>
+              <w:rFonts w:asciiTheme="minorHAnsi" w:eastAsiaTheme="minorEastAsia" w:hAnsiTheme="minorHAnsi" w:cstheme="minorBidi"/>
+              <w:noProof/>
+              <w:kern w:val="2"/>
+              <w:sz w:val="24"/>
+              <w:szCs w:val="24"/>
+              <w:lang w:val="es-MX" w:eastAsia="es-MX"/>
+              <w14:ligatures w14:val="standardContextual"/>
+            </w:rPr>
+          </w:pPr>
+          <w:hyperlink w:anchor="_Toc166860891" w:history="1">
+            <w:r>
+              <w:rPr>
+                <w:rStyle w:val="Hipervnculo"/>
+                <w:rFonts w:ascii="Avenir" w:eastAsia="Avenir" w:hAnsi="Avenir" w:cs="Avenir"/>
+                <w:b/>
+                <w:bCs/>
+                <w:noProof/>
+                <w:highlight w:val="white"/>
+              </w:rPr>
+              <w:t>3.3 Entendimiento del negocio.</w:t>
+            </w:r>
+            <w:r>
+              <w:rPr>
+                <w:noProof/>
+                <w:webHidden/>
+              </w:rPr>
+              <w:tab/>
+            </w:r>
+            <w:r>
+              <w:rPr>
+                <w:noProof/>
+                <w:webHidden/>
+              </w:rPr>
+              <w:fldChar w:fldCharType="begin"/>
+            </w:r>
+            <w:r>
+              <w:rPr>
+                <w:noProof/>
+                <w:webHidden/>
+              </w:rPr>
+              <w:instrText xml:space="preserve"> PAGEREF _Toc166860891 \h </w:instrText>
+            </w:r>
+            <w:r>
+              <w:rPr>
+                <w:noProof/>
+                <w:webHidden/>
+              </w:rPr>
+            </w:r>
+            <w:r>
+              <w:rPr>
+                <w:noProof/>
+                <w:webHidden/>
+              </w:rPr>
+              <w:fldChar w:fldCharType="separate"/>
+            </w:r>
+            <w:r>
+              <w:rPr>
+                <w:noProof/>
+                <w:webHidden/>
+              </w:rPr>
+              <w:t>4</w:t>
+            </w:r>
+            <w:r>
+              <w:rPr>
+                <w:noProof/>
+                <w:webHidden/>
+              </w:rPr>
+              <w:fldChar w:fldCharType="end"/>
+            </w:r>
+          </w:hyperlink>
+        </w:p>
+        <w:p>
+          <w:pPr>
+            <w:pStyle w:val="TDC2"/>
+            <w:tabs>
+              <w:tab w:val="right" w:leader="dot" w:pos="9019"/>
+            </w:tabs>
+            <w:rPr>
+              <w:rFonts w:asciiTheme="minorHAnsi" w:eastAsiaTheme="minorEastAsia" w:hAnsiTheme="minorHAnsi" w:cstheme="minorBidi"/>
+              <w:noProof/>
+              <w:kern w:val="2"/>
+              <w:sz w:val="24"/>
+              <w:szCs w:val="24"/>
+              <w:lang w:val="es-MX" w:eastAsia="es-MX"/>
+              <w14:ligatures w14:val="standardContextual"/>
+            </w:rPr>
+          </w:pPr>
+          <w:hyperlink w:anchor="_Toc166860892" w:history="1">
+            <w:r>
+              <w:rPr>
+                <w:rStyle w:val="Hipervnculo"/>
+                <w:rFonts w:ascii="Avenir" w:eastAsia="Avenir" w:hAnsi="Avenir" w:cs="Avenir"/>
+                <w:b/>
+                <w:bCs/>
+                <w:noProof/>
+              </w:rPr>
+              <w:t>3.4 Descripción de datos.</w:t>
+            </w:r>
+            <w:r>
+              <w:rPr>
+                <w:noProof/>
+                <w:webHidden/>
+              </w:rPr>
+              <w:tab/>
+            </w:r>
+            <w:r>
+              <w:rPr>
+                <w:noProof/>
+                <w:webHidden/>
+              </w:rPr>
+              <w:fldChar w:fldCharType="begin"/>
+            </w:r>
+            <w:r>
+              <w:rPr>
+                <w:noProof/>
+                <w:webHidden/>
+              </w:rPr>
+              <w:instrText xml:space="preserve"> PAGEREF _Toc166860892 \h </w:instrText>
+            </w:r>
+            <w:r>
+              <w:rPr>
+                <w:noProof/>
+                <w:webHidden/>
+              </w:rPr>
+            </w:r>
+            <w:r>
+              <w:rPr>
+                <w:noProof/>
+                <w:webHidden/>
+              </w:rPr>
+              <w:fldChar w:fldCharType="separate"/>
+            </w:r>
+            <w:r>
+              <w:rPr>
+                <w:noProof/>
+                <w:webHidden/>
+              </w:rPr>
+              <w:t>4</w:t>
+            </w:r>
+            <w:r>
+              <w:rPr>
+                <w:noProof/>
+                <w:webHidden/>
+              </w:rPr>
+              <w:fldChar w:fldCharType="end"/>
+            </w:r>
+          </w:hyperlink>
+        </w:p>
+        <w:p>
+          <w:pPr>
+            <w:pStyle w:val="TDC3"/>
+            <w:tabs>
+              <w:tab w:val="right" w:leader="dot" w:pos="9019"/>
+            </w:tabs>
+            <w:rPr>
+              <w:rFonts w:asciiTheme="minorHAnsi" w:eastAsiaTheme="minorEastAsia" w:hAnsiTheme="minorHAnsi" w:cstheme="minorBidi"/>
+              <w:noProof/>
+              <w:kern w:val="2"/>
+              <w:sz w:val="24"/>
+              <w:szCs w:val="24"/>
+              <w:lang w:val="es-MX" w:eastAsia="es-MX"/>
+              <w14:ligatures w14:val="standardContextual"/>
+            </w:rPr>
+          </w:pPr>
+          <w:hyperlink w:anchor="_Toc166860893" w:history="1">
+            <w:r>
+              <w:rPr>
+                <w:rStyle w:val="Hipervnculo"/>
+                <w:rFonts w:ascii="Avenir" w:eastAsia="Avenir" w:hAnsi="Avenir" w:cs="Avenir"/>
+                <w:b/>
+                <w:bCs/>
+                <w:noProof/>
+              </w:rPr>
+              <w:t>3.4.1 Fuente de datos.</w:t>
+            </w:r>
+            <w:r>
+              <w:rPr>
+                <w:noProof/>
+                <w:webHidden/>
+              </w:rPr>
+              <w:tab/>
+            </w:r>
+            <w:r>
+              <w:rPr>
+                <w:noProof/>
+                <w:webHidden/>
+              </w:rPr>
+              <w:fldChar w:fldCharType="begin"/>
+            </w:r>
+            <w:r>
+              <w:rPr>
+                <w:noProof/>
+                <w:webHidden/>
+              </w:rPr>
+              <w:instrText xml:space="preserve"> PAGEREF _Toc166860893 \h </w:instrText>
+            </w:r>
+            <w:r>
+              <w:rPr>
+                <w:noProof/>
+                <w:webHidden/>
+              </w:rPr>
+            </w:r>
+            <w:r>
+              <w:rPr>
+                <w:noProof/>
+                <w:webHidden/>
+              </w:rPr>
+              <w:fldChar w:fldCharType="separate"/>
+            </w:r>
+            <w:r>
+              <w:rPr>
+                <w:noProof/>
+                <w:webHidden/>
+              </w:rPr>
+              <w:t>4</w:t>
+            </w:r>
+            <w:r>
+              <w:rPr>
+                <w:noProof/>
+                <w:webHidden/>
+              </w:rPr>
+              <w:fldChar w:fldCharType="end"/>
+            </w:r>
+          </w:hyperlink>
+        </w:p>
+        <w:p>
+          <w:pPr>
+            <w:pStyle w:val="TDC3"/>
+            <w:tabs>
+              <w:tab w:val="right" w:leader="dot" w:pos="9019"/>
+            </w:tabs>
+            <w:rPr>
+              <w:rFonts w:asciiTheme="minorHAnsi" w:eastAsiaTheme="minorEastAsia" w:hAnsiTheme="minorHAnsi" w:cstheme="minorBidi"/>
+              <w:noProof/>
+              <w:kern w:val="2"/>
+              <w:sz w:val="24"/>
+              <w:szCs w:val="24"/>
+              <w:lang w:val="es-MX" w:eastAsia="es-MX"/>
+              <w14:ligatures w14:val="standardContextual"/>
+            </w:rPr>
+          </w:pPr>
+          <w:hyperlink w:anchor="_Toc166860894" w:history="1">
+            <w:r>
+              <w:rPr>
+                <w:rStyle w:val="Hipervnculo"/>
+                <w:rFonts w:ascii="Avenir" w:eastAsia="Avenir" w:hAnsi="Avenir" w:cs="Avenir"/>
+                <w:b/>
+                <w:bCs/>
+                <w:noProof/>
+              </w:rPr>
+              <w:t>3.4.2 Justificación de selección de dataset.</w:t>
+            </w:r>
+            <w:r>
+              <w:rPr>
+                <w:noProof/>
+                <w:webHidden/>
+              </w:rPr>
+              <w:tab/>
+            </w:r>
+            <w:r>
+              <w:rPr>
+                <w:noProof/>
+                <w:webHidden/>
+              </w:rPr>
+              <w:fldChar w:fldCharType="begin"/>
+            </w:r>
+            <w:r>
+              <w:rPr>
+                <w:noProof/>
+                <w:webHidden/>
+              </w:rPr>
+              <w:instrText xml:space="preserve"> PAGEREF _Toc166860894 \h </w:instrText>
+            </w:r>
+            <w:r>
+              <w:rPr>
+                <w:noProof/>
+                <w:webHidden/>
+              </w:rPr>
+            </w:r>
+            <w:r>
+              <w:rPr>
+                <w:noProof/>
+                <w:webHidden/>
+              </w:rPr>
+              <w:fldChar w:fldCharType="separate"/>
+            </w:r>
+            <w:r>
+              <w:rPr>
+                <w:noProof/>
+                <w:webHidden/>
+              </w:rPr>
+              <w:t>5</w:t>
+            </w:r>
+            <w:r>
+              <w:rPr>
+                <w:noProof/>
+                <w:webHidden/>
+              </w:rPr>
+              <w:fldChar w:fldCharType="end"/>
+            </w:r>
+          </w:hyperlink>
+        </w:p>
+        <w:p>
+          <w:pPr>
+            <w:pStyle w:val="TDC3"/>
+            <w:tabs>
+              <w:tab w:val="right" w:leader="dot" w:pos="9019"/>
+            </w:tabs>
+            <w:rPr>
+              <w:rFonts w:asciiTheme="minorHAnsi" w:eastAsiaTheme="minorEastAsia" w:hAnsiTheme="minorHAnsi" w:cstheme="minorBidi"/>
+              <w:noProof/>
+              <w:kern w:val="2"/>
+              <w:sz w:val="24"/>
+              <w:szCs w:val="24"/>
+              <w:lang w:val="es-MX" w:eastAsia="es-MX"/>
+              <w14:ligatures w14:val="standardContextual"/>
+            </w:rPr>
+          </w:pPr>
+          <w:hyperlink w:anchor="_Toc166860895" w:history="1">
+            <w:r>
+              <w:rPr>
+                <w:rStyle w:val="Hipervnculo"/>
+                <w:rFonts w:ascii="Avenir" w:eastAsia="Avenir" w:hAnsi="Avenir" w:cs="Avenir"/>
+                <w:b/>
+                <w:bCs/>
+                <w:noProof/>
+              </w:rPr>
+              <w:t>3.4.3 Estructura del dataset.</w:t>
+            </w:r>
+            <w:r>
+              <w:rPr>
+                <w:noProof/>
+                <w:webHidden/>
+              </w:rPr>
+              <w:tab/>
+            </w:r>
+            <w:r>
+              <w:rPr>
+                <w:noProof/>
+                <w:webHidden/>
+              </w:rPr>
+              <w:fldChar w:fldCharType="begin"/>
+            </w:r>
+            <w:r>
+              <w:rPr>
+                <w:noProof/>
+                <w:webHidden/>
+              </w:rPr>
+              <w:instrText xml:space="preserve"> PAGEREF _Toc166860895 \h </w:instrText>
+            </w:r>
+            <w:r>
+              <w:rPr>
+                <w:noProof/>
+                <w:webHidden/>
+              </w:rPr>
+            </w:r>
+            <w:r>
+              <w:rPr>
+                <w:noProof/>
+                <w:webHidden/>
+              </w:rPr>
+              <w:fldChar w:fldCharType="separate"/>
+            </w:r>
+            <w:r>
+              <w:rPr>
+                <w:noProof/>
+                <w:webHidden/>
+              </w:rPr>
+              <w:t>5</w:t>
+            </w:r>
+            <w:r>
+              <w:rPr>
+                <w:noProof/>
+                <w:webHidden/>
+              </w:rPr>
+              <w:fldChar w:fldCharType="end"/>
+            </w:r>
+          </w:hyperlink>
+        </w:p>
+        <w:p>
+          <w:pPr>
+            <w:pStyle w:val="TDC3"/>
+            <w:tabs>
+              <w:tab w:val="right" w:leader="dot" w:pos="9019"/>
+            </w:tabs>
+            <w:rPr>
+              <w:rFonts w:asciiTheme="minorHAnsi" w:eastAsiaTheme="minorEastAsia" w:hAnsiTheme="minorHAnsi" w:cstheme="minorBidi"/>
+              <w:noProof/>
+              <w:kern w:val="2"/>
+              <w:sz w:val="24"/>
+              <w:szCs w:val="24"/>
+              <w:lang w:val="es-MX" w:eastAsia="es-MX"/>
+              <w14:ligatures w14:val="standardContextual"/>
+            </w:rPr>
+          </w:pPr>
+          <w:hyperlink w:anchor="_Toc166860896" w:history="1">
+            <w:r>
+              <w:rPr>
+                <w:rStyle w:val="Hipervnculo"/>
+                <w:rFonts w:ascii="Avenir" w:eastAsia="Avenir" w:hAnsi="Avenir" w:cs="Avenir"/>
+                <w:b/>
+                <w:bCs/>
+                <w:noProof/>
+              </w:rPr>
+              <w:t>3.4.4 Descripción de los campos.</w:t>
+            </w:r>
+            <w:r>
+              <w:rPr>
+                <w:noProof/>
+                <w:webHidden/>
+              </w:rPr>
+              <w:tab/>
+            </w:r>
+            <w:r>
+              <w:rPr>
+                <w:noProof/>
+                <w:webHidden/>
+              </w:rPr>
+              <w:fldChar w:fldCharType="begin"/>
+            </w:r>
+            <w:r>
+              <w:rPr>
+                <w:noProof/>
+                <w:webHidden/>
+              </w:rPr>
+              <w:instrText xml:space="preserve"> PAGEREF _Toc166860896 \h </w:instrText>
+            </w:r>
+            <w:r>
+              <w:rPr>
+                <w:noProof/>
+                <w:webHidden/>
+              </w:rPr>
+            </w:r>
+            <w:r>
+              <w:rPr>
+                <w:noProof/>
+                <w:webHidden/>
+              </w:rPr>
+              <w:fldChar w:fldCharType="separate"/>
+            </w:r>
+            <w:r>
+              <w:rPr>
+                <w:noProof/>
+                <w:webHidden/>
+              </w:rPr>
+              <w:t>6</w:t>
+            </w:r>
+            <w:r>
+              <w:rPr>
+                <w:noProof/>
+                <w:webHidden/>
+              </w:rPr>
+              <w:fldChar w:fldCharType="end"/>
+            </w:r>
+          </w:hyperlink>
+        </w:p>
+        <w:p>
+          <w:pPr>
+            <w:pStyle w:val="TDC2"/>
+            <w:tabs>
+              <w:tab w:val="right" w:leader="dot" w:pos="9019"/>
+            </w:tabs>
+            <w:rPr>
+              <w:rFonts w:asciiTheme="minorHAnsi" w:eastAsiaTheme="minorEastAsia" w:hAnsiTheme="minorHAnsi" w:cstheme="minorBidi"/>
+              <w:noProof/>
+              <w:kern w:val="2"/>
+              <w:sz w:val="24"/>
+              <w:szCs w:val="24"/>
+              <w:lang w:val="es-MX" w:eastAsia="es-MX"/>
+              <w14:ligatures w14:val="standardContextual"/>
+            </w:rPr>
+          </w:pPr>
+          <w:hyperlink w:anchor="_Toc166860897" w:history="1">
+            <w:r>
+              <w:rPr>
+                <w:rStyle w:val="Hipervnculo"/>
+                <w:rFonts w:ascii="Avenir" w:eastAsia="Avenir" w:hAnsi="Avenir" w:cs="Avenir"/>
+                <w:b/>
+                <w:bCs/>
+                <w:noProof/>
+              </w:rPr>
+              <w:t>3.5. Exploración y análisis de los datos.</w:t>
+            </w:r>
+            <w:r>
+              <w:rPr>
+                <w:noProof/>
+                <w:webHidden/>
+              </w:rPr>
+              <w:tab/>
+            </w:r>
+            <w:r>
+              <w:rPr>
+                <w:noProof/>
+                <w:webHidden/>
+              </w:rPr>
+              <w:fldChar w:fldCharType="begin"/>
+            </w:r>
+            <w:r>
+              <w:rPr>
+                <w:noProof/>
+                <w:webHidden/>
+              </w:rPr>
+              <w:instrText xml:space="preserve"> PAGEREF _Toc166860897 \h </w:instrText>
+            </w:r>
+            <w:r>
+              <w:rPr>
+                <w:noProof/>
+                <w:webHidden/>
+              </w:rPr>
+            </w:r>
+            <w:r>
+              <w:rPr>
+                <w:noProof/>
+                <w:webHidden/>
+              </w:rPr>
+              <w:fldChar w:fldCharType="separate"/>
+            </w:r>
+            <w:r>
+              <w:rPr>
+                <w:noProof/>
+                <w:webHidden/>
+              </w:rPr>
+              <w:t>6</w:t>
+            </w:r>
+            <w:r>
+              <w:rPr>
+                <w:noProof/>
+                <w:webHidden/>
+              </w:rPr>
+              <w:fldChar w:fldCharType="end"/>
+            </w:r>
+          </w:hyperlink>
+        </w:p>
+        <w:p>
+          <w:pPr>
+            <w:pStyle w:val="TDC2"/>
+            <w:tabs>
+              <w:tab w:val="right" w:leader="dot" w:pos="9019"/>
+            </w:tabs>
+            <w:rPr>
+              <w:rFonts w:asciiTheme="minorHAnsi" w:eastAsiaTheme="minorEastAsia" w:hAnsiTheme="minorHAnsi" w:cstheme="minorBidi"/>
+              <w:noProof/>
+              <w:kern w:val="2"/>
+              <w:sz w:val="24"/>
+              <w:szCs w:val="24"/>
+              <w:lang w:val="es-MX" w:eastAsia="es-MX"/>
+              <w14:ligatures w14:val="standardContextual"/>
+            </w:rPr>
+          </w:pPr>
+          <w:hyperlink w:anchor="_Toc166860898" w:history="1">
+            <w:r>
+              <w:rPr>
+                <w:rStyle w:val="Hipervnculo"/>
+                <w:rFonts w:ascii="Avenir" w:eastAsia="Avenir" w:hAnsi="Avenir" w:cs="Avenir"/>
+                <w:b/>
+                <w:bCs/>
+                <w:noProof/>
+              </w:rPr>
+              <w:t>3.6 Implementación de un algoritmo básico de recomendación.</w:t>
+            </w:r>
+            <w:r>
+              <w:rPr>
+                <w:noProof/>
+                <w:webHidden/>
+              </w:rPr>
+              <w:tab/>
+            </w:r>
+            <w:r>
+              <w:rPr>
+                <w:noProof/>
+                <w:webHidden/>
+              </w:rPr>
+              <w:fldChar w:fldCharType="begin"/>
+            </w:r>
+            <w:r>
+              <w:rPr>
+                <w:noProof/>
+                <w:webHidden/>
+              </w:rPr>
+              <w:instrText xml:space="preserve"> PAGEREF _Toc166860898 \h </w:instrText>
+            </w:r>
+            <w:r>
+              <w:rPr>
+                <w:noProof/>
+                <w:webHidden/>
+              </w:rPr>
+            </w:r>
+            <w:r>
+              <w:rPr>
+                <w:noProof/>
+                <w:webHidden/>
+              </w:rPr>
+              <w:fldChar w:fldCharType="separate"/>
+            </w:r>
+            <w:r>
+              <w:rPr>
+                <w:noProof/>
+                <w:webHidden/>
+              </w:rPr>
+              <w:t>7</w:t>
+            </w:r>
+            <w:r>
+              <w:rPr>
+                <w:noProof/>
+                <w:webHidden/>
+              </w:rPr>
+              <w:fldChar w:fldCharType="end"/>
+            </w:r>
+          </w:hyperlink>
+        </w:p>
+        <w:p>
+          <w:pPr>
+            <w:pStyle w:val="TDC2"/>
+            <w:tabs>
+              <w:tab w:val="right" w:leader="dot" w:pos="9019"/>
+            </w:tabs>
+            <w:rPr>
+              <w:rFonts w:asciiTheme="minorHAnsi" w:eastAsiaTheme="minorEastAsia" w:hAnsiTheme="minorHAnsi" w:cstheme="minorBidi"/>
+              <w:noProof/>
+              <w:kern w:val="2"/>
+              <w:sz w:val="24"/>
+              <w:szCs w:val="24"/>
+              <w:lang w:val="es-MX" w:eastAsia="es-MX"/>
+              <w14:ligatures w14:val="standardContextual"/>
+            </w:rPr>
+          </w:pPr>
+          <w:hyperlink w:anchor="_Toc166860899" w:history="1">
+            <w:r>
+              <w:rPr>
+                <w:rStyle w:val="Hipervnculo"/>
+                <w:rFonts w:ascii="Avenir" w:eastAsia="Avenir" w:hAnsi="Avenir" w:cs="Avenir"/>
+                <w:b/>
+                <w:bCs/>
+                <w:noProof/>
+              </w:rPr>
+              <w:t>3.7. Siguientes pasos.</w:t>
+            </w:r>
+            <w:r>
+              <w:rPr>
+                <w:noProof/>
+                <w:webHidden/>
+              </w:rPr>
+              <w:tab/>
+            </w:r>
+            <w:r>
+              <w:rPr>
+                <w:noProof/>
+                <w:webHidden/>
+              </w:rPr>
+              <w:fldChar w:fldCharType="begin"/>
+            </w:r>
+            <w:r>
+              <w:rPr>
+                <w:noProof/>
+                <w:webHidden/>
+              </w:rPr>
+              <w:instrText xml:space="preserve"> PAGEREF _Toc166860899 \h </w:instrText>
+            </w:r>
+            <w:r>
+              <w:rPr>
+                <w:noProof/>
+                <w:webHidden/>
+              </w:rPr>
+            </w:r>
+            <w:r>
+              <w:rPr>
+                <w:noProof/>
+                <w:webHidden/>
+              </w:rPr>
+              <w:fldChar w:fldCharType="separate"/>
+            </w:r>
+            <w:r>
+              <w:rPr>
+                <w:noProof/>
+                <w:webHidden/>
+              </w:rPr>
+              <w:t>7</w:t>
+            </w:r>
+            <w:r>
+              <w:rPr>
+                <w:noProof/>
+                <w:webHidden/>
+              </w:rPr>
+              <w:fldChar w:fldCharType="end"/>
+            </w:r>
+          </w:hyperlink>
+        </w:p>
+        <w:p>
+          <w:pPr>
+            <w:pStyle w:val="TDC1"/>
+            <w:tabs>
+              <w:tab w:val="left" w:pos="440"/>
+              <w:tab w:val="right" w:leader="dot" w:pos="9019"/>
+            </w:tabs>
+            <w:rPr>
+              <w:rFonts w:asciiTheme="minorHAnsi" w:eastAsiaTheme="minorEastAsia" w:hAnsiTheme="minorHAnsi" w:cstheme="minorBidi"/>
+              <w:noProof/>
+              <w:kern w:val="2"/>
+              <w:sz w:val="24"/>
+              <w:szCs w:val="24"/>
+              <w:lang w:val="es-MX" w:eastAsia="es-MX"/>
+              <w14:ligatures w14:val="standardContextual"/>
+            </w:rPr>
+          </w:pPr>
+          <w:hyperlink w:anchor="_Toc166860900" w:history="1">
+            <w:r>
+              <w:rPr>
+                <w:rStyle w:val="Hipervnculo"/>
+                <w:rFonts w:ascii="Avenir" w:eastAsia="Avenir" w:hAnsi="Avenir" w:cs="Avenir"/>
+                <w:b/>
+                <w:bCs/>
+                <w:noProof/>
+              </w:rPr>
+              <w:t>4.</w:t>
+            </w:r>
+            <w:r>
+              <w:rPr>
+                <w:rFonts w:asciiTheme="minorHAnsi" w:eastAsiaTheme="minorEastAsia" w:hAnsiTheme="minorHAnsi" w:cstheme="minorBidi"/>
+                <w:noProof/>
+                <w:kern w:val="2"/>
+                <w:sz w:val="24"/>
+                <w:szCs w:val="24"/>
+                <w:lang w:val="es-MX" w:eastAsia="es-MX"/>
+                <w14:ligatures w14:val="standardContextual"/>
+              </w:rPr>
+              <w:tab/>
+            </w:r>
+            <w:r>
+              <w:rPr>
+                <w:rStyle w:val="Hipervnculo"/>
+                <w:rFonts w:ascii="Avenir" w:eastAsia="Avenir" w:hAnsi="Avenir" w:cs="Avenir"/>
+                <w:b/>
+                <w:bCs/>
+                <w:noProof/>
+              </w:rPr>
+              <w:t>Conclusiones.</w:t>
+            </w:r>
+            <w:r>
+              <w:rPr>
+                <w:noProof/>
+                <w:webHidden/>
+              </w:rPr>
+              <w:tab/>
+            </w:r>
+            <w:r>
+              <w:rPr>
+                <w:noProof/>
+                <w:webHidden/>
+              </w:rPr>
+              <w:fldChar w:fldCharType="begin"/>
+            </w:r>
+            <w:r>
+              <w:rPr>
+                <w:noProof/>
+                <w:webHidden/>
+              </w:rPr>
+              <w:instrText xml:space="preserve"> PAGEREF _Toc166860900 \h </w:instrText>
+            </w:r>
+            <w:r>
+              <w:rPr>
+                <w:noProof/>
+                <w:webHidden/>
+              </w:rPr>
+            </w:r>
+            <w:r>
+              <w:rPr>
+                <w:noProof/>
+                <w:webHidden/>
+              </w:rPr>
+              <w:fldChar w:fldCharType="separate"/>
+            </w:r>
+            <w:r>
+              <w:rPr>
+                <w:noProof/>
+                <w:webHidden/>
+              </w:rPr>
+              <w:t>7</w:t>
+            </w:r>
+            <w:r>
+              <w:rPr>
+                <w:noProof/>
+                <w:webHidden/>
+              </w:rPr>
+              <w:fldChar w:fldCharType="end"/>
+            </w:r>
+          </w:hyperlink>
+        </w:p>
+        <w:p>
+          <w:pPr>
+            <w:pStyle w:val="TDC1"/>
+            <w:tabs>
+              <w:tab w:val="left" w:pos="440"/>
+              <w:tab w:val="right" w:leader="dot" w:pos="9019"/>
+            </w:tabs>
+            <w:rPr>
+              <w:rFonts w:asciiTheme="minorHAnsi" w:eastAsiaTheme="minorEastAsia" w:hAnsiTheme="minorHAnsi" w:cstheme="minorBidi"/>
+              <w:noProof/>
+              <w:kern w:val="2"/>
+              <w:sz w:val="24"/>
+              <w:szCs w:val="24"/>
+              <w:lang w:val="es-MX" w:eastAsia="es-MX"/>
+              <w14:ligatures w14:val="standardContextual"/>
+            </w:rPr>
+          </w:pPr>
+          <w:hyperlink w:anchor="_Toc166860901" w:history="1">
+            <w:r>
+              <w:rPr>
+                <w:rStyle w:val="Hipervnculo"/>
+                <w:rFonts w:ascii="Avenir" w:eastAsia="Avenir" w:hAnsi="Avenir" w:cs="Avenir"/>
+                <w:b/>
+                <w:bCs/>
+                <w:noProof/>
+              </w:rPr>
+              <w:t>5.</w:t>
+            </w:r>
+            <w:r>
+              <w:rPr>
+                <w:rFonts w:asciiTheme="minorHAnsi" w:eastAsiaTheme="minorEastAsia" w:hAnsiTheme="minorHAnsi" w:cstheme="minorBidi"/>
+                <w:noProof/>
+                <w:kern w:val="2"/>
+                <w:sz w:val="24"/>
+                <w:szCs w:val="24"/>
+                <w:lang w:val="es-MX" w:eastAsia="es-MX"/>
+                <w14:ligatures w14:val="standardContextual"/>
+              </w:rPr>
+              <w:tab/>
+            </w:r>
+            <w:r>
+              <w:rPr>
+                <w:rStyle w:val="Hipervnculo"/>
+                <w:rFonts w:ascii="Avenir" w:eastAsia="Avenir" w:hAnsi="Avenir" w:cs="Avenir"/>
+                <w:b/>
+                <w:bCs/>
+                <w:noProof/>
+              </w:rPr>
+              <w:t>Referencias.</w:t>
+            </w:r>
+            <w:r>
+              <w:rPr>
+                <w:noProof/>
+                <w:webHidden/>
+              </w:rPr>
+              <w:tab/>
+            </w:r>
+            <w:r>
+              <w:rPr>
+                <w:noProof/>
+                <w:webHidden/>
+              </w:rPr>
+              <w:fldChar w:fldCharType="begin"/>
+            </w:r>
+            <w:r>
+              <w:rPr>
+                <w:noProof/>
+                <w:webHidden/>
+              </w:rPr>
+              <w:instrText xml:space="preserve"> PAGEREF _Toc166860901 \h </w:instrText>
+            </w:r>
+            <w:r>
+              <w:rPr>
+                <w:noProof/>
+                <w:webHidden/>
+              </w:rPr>
+            </w:r>
+            <w:r>
+              <w:rPr>
+                <w:noProof/>
+                <w:webHidden/>
+              </w:rPr>
+              <w:fldChar w:fldCharType="separate"/>
+            </w:r>
+            <w:r>
+              <w:rPr>
+                <w:noProof/>
+                <w:webHidden/>
+              </w:rPr>
+              <w:t>8</w:t>
+            </w:r>
+            <w:r>
+              <w:rPr>
+                <w:noProof/>
+                <w:webHidden/>
+              </w:rPr>
               <w:fldChar w:fldCharType="end"/>
             </w:r>
           </w:hyperlink>
@@ -404,690 +1695,6 @@
               <w14:ligatures w14:val="standardContextual"/>
             </w:rPr>
           </w:pPr>
-          <w:hyperlink w:anchor="_Toc1374679870">
-            <w:r>
-              <w:rPr>
-                <w:rStyle w:val="Hipervnculo"/>
-              </w:rPr>
-              <w:t>2.</w:t>
-            </w:r>
-            <w:r>
-              <w:tab/>
-            </w:r>
-            <w:r>
-              <w:rPr>
-                <w:rStyle w:val="Hipervnculo"/>
-              </w:rPr>
-              <w:t>Objetivos específicos.</w:t>
-            </w:r>
-            <w:r>
-              <w:tab/>
-            </w:r>
-            <w:r>
-              <w:fldChar w:fldCharType="begin"/>
-            </w:r>
-            <w:r>
-              <w:instrText>PAGEREF _Toc1374679870 \h</w:instrText>
-            </w:r>
-            <w:r>
-              <w:fldChar w:fldCharType="separate"/>
-            </w:r>
-            <w:r>
-              <w:rPr>
-                <w:rStyle w:val="Hipervnculo"/>
-              </w:rPr>
-              <w:t>3</w:t>
-            </w:r>
-            <w:r>
-              <w:fldChar w:fldCharType="end"/>
-            </w:r>
-          </w:hyperlink>
-        </w:p>
-        <w:p>
-          <w:pPr>
-            <w:pStyle w:val="TDC1"/>
-            <w:tabs>
-              <w:tab w:val="left" w:pos="435"/>
-              <w:tab w:val="right" w:leader="dot" w:pos="9015"/>
-            </w:tabs>
-            <w:rPr>
-              <w:rStyle w:val="Hipervnculo"/>
-              <w:noProof/>
-              <w:kern w:val="2"/>
-              <w:lang w:val="es-MX" w:eastAsia="es-MX"/>
-              <w14:ligatures w14:val="standardContextual"/>
-            </w:rPr>
-          </w:pPr>
-          <w:hyperlink w:anchor="_Toc659122537">
-            <w:r>
-              <w:rPr>
-                <w:rStyle w:val="Hipervnculo"/>
-              </w:rPr>
-              <w:t>3.</w:t>
-            </w:r>
-            <w:r>
-              <w:tab/>
-            </w:r>
-            <w:r>
-              <w:rPr>
-                <w:rStyle w:val="Hipervnculo"/>
-              </w:rPr>
-              <w:t>Desarrollo.</w:t>
-            </w:r>
-            <w:r>
-              <w:tab/>
-            </w:r>
-            <w:r>
-              <w:fldChar w:fldCharType="begin"/>
-            </w:r>
-            <w:r>
-              <w:instrText>PAGEREF _Toc659122537 \h</w:instrText>
-            </w:r>
-            <w:r>
-              <w:fldChar w:fldCharType="separate"/>
-            </w:r>
-            <w:r>
-              <w:rPr>
-                <w:rStyle w:val="Hipervnculo"/>
-              </w:rPr>
-              <w:t>3</w:t>
-            </w:r>
-            <w:r>
-              <w:fldChar w:fldCharType="end"/>
-            </w:r>
-          </w:hyperlink>
-        </w:p>
-        <w:p>
-          <w:pPr>
-            <w:pStyle w:val="TDC2"/>
-            <w:tabs>
-              <w:tab w:val="right" w:leader="dot" w:pos="9015"/>
-            </w:tabs>
-            <w:rPr>
-              <w:rStyle w:val="Hipervnculo"/>
-              <w:noProof/>
-              <w:kern w:val="2"/>
-              <w:lang w:val="es-MX" w:eastAsia="es-MX"/>
-              <w14:ligatures w14:val="standardContextual"/>
-            </w:rPr>
-          </w:pPr>
-          <w:hyperlink w:anchor="_Toc1875612744">
-            <w:r>
-              <w:rPr>
-                <w:rStyle w:val="Hipervnculo"/>
-              </w:rPr>
-              <w:t>3.1 Plan de Proyecto.</w:t>
-            </w:r>
-            <w:r>
-              <w:tab/>
-            </w:r>
-            <w:r>
-              <w:fldChar w:fldCharType="begin"/>
-            </w:r>
-            <w:r>
-              <w:instrText>PAGEREF _Toc1875612744 \h</w:instrText>
-            </w:r>
-            <w:r>
-              <w:fldChar w:fldCharType="separate"/>
-            </w:r>
-            <w:r>
-              <w:rPr>
-                <w:rStyle w:val="Hipervnculo"/>
-              </w:rPr>
-              <w:t>3</w:t>
-            </w:r>
-            <w:r>
-              <w:fldChar w:fldCharType="end"/>
-            </w:r>
-          </w:hyperlink>
-        </w:p>
-        <w:p>
-          <w:pPr>
-            <w:pStyle w:val="TDC2"/>
-            <w:tabs>
-              <w:tab w:val="right" w:leader="dot" w:pos="9015"/>
-            </w:tabs>
-            <w:rPr>
-              <w:rStyle w:val="Hipervnculo"/>
-              <w:noProof/>
-              <w:kern w:val="2"/>
-              <w:lang w:val="es-MX" w:eastAsia="es-MX"/>
-              <w14:ligatures w14:val="standardContextual"/>
-            </w:rPr>
-          </w:pPr>
-          <w:hyperlink w:anchor="_Toc100391479">
-            <w:r>
-              <w:rPr>
-                <w:rStyle w:val="Hipervnculo"/>
-              </w:rPr>
-              <w:t>3.2 Cronograma de actividades.</w:t>
-            </w:r>
-            <w:r>
-              <w:tab/>
-            </w:r>
-            <w:r>
-              <w:fldChar w:fldCharType="begin"/>
-            </w:r>
-            <w:r>
-              <w:instrText>PAGEREF _Toc100391479 \h</w:instrText>
-            </w:r>
-            <w:r>
-              <w:fldChar w:fldCharType="separate"/>
-            </w:r>
-            <w:r>
-              <w:rPr>
-                <w:rStyle w:val="Hipervnculo"/>
-              </w:rPr>
-              <w:t>3</w:t>
-            </w:r>
-            <w:r>
-              <w:fldChar w:fldCharType="end"/>
-            </w:r>
-          </w:hyperlink>
-        </w:p>
-        <w:p>
-          <w:pPr>
-            <w:pStyle w:val="TDC2"/>
-            <w:tabs>
-              <w:tab w:val="right" w:leader="dot" w:pos="9015"/>
-            </w:tabs>
-            <w:rPr>
-              <w:rStyle w:val="Hipervnculo"/>
-              <w:noProof/>
-              <w:kern w:val="2"/>
-              <w:lang w:val="es-MX" w:eastAsia="es-MX"/>
-              <w14:ligatures w14:val="standardContextual"/>
-            </w:rPr>
-          </w:pPr>
-          <w:hyperlink w:anchor="_Toc1156211407">
-            <w:r>
-              <w:rPr>
-                <w:rStyle w:val="Hipervnculo"/>
-              </w:rPr>
-              <w:t>3.3 Entendimiento del negocio.</w:t>
-            </w:r>
-            <w:r>
-              <w:tab/>
-            </w:r>
-            <w:r>
-              <w:fldChar w:fldCharType="begin"/>
-            </w:r>
-            <w:r>
-              <w:instrText>PAGEREF _Toc1156211407 \h</w:instrText>
-            </w:r>
-            <w:r>
-              <w:fldChar w:fldCharType="separate"/>
-            </w:r>
-            <w:r>
-              <w:rPr>
-                <w:rStyle w:val="Hipervnculo"/>
-              </w:rPr>
-              <w:t>4</w:t>
-            </w:r>
-            <w:r>
-              <w:fldChar w:fldCharType="end"/>
-            </w:r>
-          </w:hyperlink>
-        </w:p>
-        <w:p>
-          <w:pPr>
-            <w:pStyle w:val="TDC2"/>
-            <w:tabs>
-              <w:tab w:val="right" w:leader="dot" w:pos="9015"/>
-            </w:tabs>
-            <w:rPr>
-              <w:rStyle w:val="Hipervnculo"/>
-              <w:noProof/>
-              <w:kern w:val="2"/>
-              <w:lang w:val="es-MX" w:eastAsia="es-MX"/>
-              <w14:ligatures w14:val="standardContextual"/>
-            </w:rPr>
-          </w:pPr>
-          <w:hyperlink w:anchor="_Toc519620469">
-            <w:r>
-              <w:rPr>
-                <w:rStyle w:val="Hipervnculo"/>
-              </w:rPr>
-              <w:t>3.4 Descripción de datos.</w:t>
-            </w:r>
-            <w:r>
-              <w:tab/>
-            </w:r>
-            <w:r>
-              <w:fldChar w:fldCharType="begin"/>
-            </w:r>
-            <w:r>
-              <w:instrText>PAGEREF _Toc519620469 \h</w:instrText>
-            </w:r>
-            <w:r>
-              <w:fldChar w:fldCharType="separate"/>
-            </w:r>
-            <w:r>
-              <w:rPr>
-                <w:rStyle w:val="Hipervnculo"/>
-              </w:rPr>
-              <w:t>4</w:t>
-            </w:r>
-            <w:r>
-              <w:fldChar w:fldCharType="end"/>
-            </w:r>
-          </w:hyperlink>
-        </w:p>
-        <w:p>
-          <w:pPr>
-            <w:pStyle w:val="TDC3"/>
-            <w:tabs>
-              <w:tab w:val="right" w:leader="dot" w:pos="9015"/>
-            </w:tabs>
-            <w:rPr>
-              <w:rStyle w:val="Hipervnculo"/>
-              <w:noProof/>
-              <w:kern w:val="2"/>
-              <w:lang w:val="es-MX" w:eastAsia="es-MX"/>
-              <w14:ligatures w14:val="standardContextual"/>
-            </w:rPr>
-          </w:pPr>
-          <w:hyperlink w:anchor="_Toc1449568893">
-            <w:r>
-              <w:rPr>
-                <w:rStyle w:val="Hipervnculo"/>
-              </w:rPr>
-              <w:t>3.4.1 Fuente de datos.</w:t>
-            </w:r>
-            <w:r>
-              <w:tab/>
-            </w:r>
-            <w:r>
-              <w:fldChar w:fldCharType="begin"/>
-            </w:r>
-            <w:r>
-              <w:instrText>PAGEREF _Toc1449568893 \h</w:instrText>
-            </w:r>
-            <w:r>
-              <w:fldChar w:fldCharType="separate"/>
-            </w:r>
-            <w:r>
-              <w:rPr>
-                <w:rStyle w:val="Hipervnculo"/>
-              </w:rPr>
-              <w:t>4</w:t>
-            </w:r>
-            <w:r>
-              <w:fldChar w:fldCharType="end"/>
-            </w:r>
-          </w:hyperlink>
-        </w:p>
-        <w:p>
-          <w:pPr>
-            <w:pStyle w:val="TDC3"/>
-            <w:tabs>
-              <w:tab w:val="right" w:leader="dot" w:pos="9015"/>
-            </w:tabs>
-            <w:rPr>
-              <w:rStyle w:val="Hipervnculo"/>
-              <w:noProof/>
-              <w:kern w:val="2"/>
-              <w:lang w:val="es-MX" w:eastAsia="es-MX"/>
-              <w14:ligatures w14:val="standardContextual"/>
-            </w:rPr>
-          </w:pPr>
-          <w:hyperlink w:anchor="_Toc906616186">
-            <w:r>
-              <w:rPr>
-                <w:rStyle w:val="Hipervnculo"/>
-              </w:rPr>
-              <w:t>3.4.2 Justificación de selección de dataset.</w:t>
-            </w:r>
-            <w:r>
-              <w:tab/>
-            </w:r>
-            <w:r>
-              <w:fldChar w:fldCharType="begin"/>
-            </w:r>
-            <w:r>
-              <w:instrText>PAGEREF _Toc906616186 \h</w:instrText>
-            </w:r>
-            <w:r>
-              <w:fldChar w:fldCharType="separate"/>
-            </w:r>
-            <w:r>
-              <w:rPr>
-                <w:rStyle w:val="Hipervnculo"/>
-              </w:rPr>
-              <w:t>4</w:t>
-            </w:r>
-            <w:r>
-              <w:fldChar w:fldCharType="end"/>
-            </w:r>
-          </w:hyperlink>
-        </w:p>
-        <w:p>
-          <w:pPr>
-            <w:pStyle w:val="TDC3"/>
-            <w:tabs>
-              <w:tab w:val="right" w:leader="dot" w:pos="9015"/>
-            </w:tabs>
-            <w:rPr>
-              <w:rStyle w:val="Hipervnculo"/>
-              <w:noProof/>
-              <w:kern w:val="2"/>
-              <w:lang w:val="es-MX" w:eastAsia="es-MX"/>
-              <w14:ligatures w14:val="standardContextual"/>
-            </w:rPr>
-          </w:pPr>
-          <w:hyperlink w:anchor="_Toc857946021">
-            <w:r>
-              <w:rPr>
-                <w:rStyle w:val="Hipervnculo"/>
-              </w:rPr>
-              <w:t>3.4.3 Estructura del dataset.</w:t>
-            </w:r>
-            <w:r>
-              <w:tab/>
-            </w:r>
-            <w:r>
-              <w:fldChar w:fldCharType="begin"/>
-            </w:r>
-            <w:r>
-              <w:instrText>PAGEREF _Toc857946021 \h</w:instrText>
-            </w:r>
-            <w:r>
-              <w:fldChar w:fldCharType="separate"/>
-            </w:r>
-            <w:r>
-              <w:rPr>
-                <w:rStyle w:val="Hipervnculo"/>
-              </w:rPr>
-              <w:t>5</w:t>
-            </w:r>
-            <w:r>
-              <w:fldChar w:fldCharType="end"/>
-            </w:r>
-          </w:hyperlink>
-        </w:p>
-        <w:p>
-          <w:pPr>
-            <w:pStyle w:val="TDC3"/>
-            <w:tabs>
-              <w:tab w:val="right" w:leader="dot" w:pos="9015"/>
-            </w:tabs>
-            <w:rPr>
-              <w:rStyle w:val="Hipervnculo"/>
-              <w:noProof/>
-              <w:kern w:val="2"/>
-              <w:lang w:val="es-MX" w:eastAsia="es-MX"/>
-              <w14:ligatures w14:val="standardContextual"/>
-            </w:rPr>
-          </w:pPr>
-          <w:hyperlink w:anchor="_Toc1008574573">
-            <w:r>
-              <w:rPr>
-                <w:rStyle w:val="Hipervnculo"/>
-              </w:rPr>
-              <w:t>3.4.4 Descripción de los campos.</w:t>
-            </w:r>
-            <w:r>
-              <w:tab/>
-            </w:r>
-            <w:r>
-              <w:fldChar w:fldCharType="begin"/>
-            </w:r>
-            <w:r>
-              <w:instrText>PAGEREF _Toc1008574573 \h</w:instrText>
-            </w:r>
-            <w:r>
-              <w:fldChar w:fldCharType="separate"/>
-            </w:r>
-            <w:r>
-              <w:rPr>
-                <w:rStyle w:val="Hipervnculo"/>
-              </w:rPr>
-              <w:t>6</w:t>
-            </w:r>
-            <w:r>
-              <w:fldChar w:fldCharType="end"/>
-            </w:r>
-          </w:hyperlink>
-        </w:p>
-        <w:p>
-          <w:pPr>
-            <w:pStyle w:val="TDC2"/>
-            <w:tabs>
-              <w:tab w:val="right" w:leader="dot" w:pos="9015"/>
-            </w:tabs>
-            <w:rPr>
-              <w:rStyle w:val="Hipervnculo"/>
-              <w:noProof/>
-              <w:kern w:val="2"/>
-              <w:lang w:val="es-MX" w:eastAsia="es-MX"/>
-              <w14:ligatures w14:val="standardContextual"/>
-            </w:rPr>
-          </w:pPr>
-          <w:hyperlink w:anchor="_Toc1305452445">
-            <w:r>
-              <w:rPr>
-                <w:rStyle w:val="Hipervnculo"/>
-              </w:rPr>
-              <w:t>3.5. Exploración y análisis de los datos.</w:t>
-            </w:r>
-            <w:r>
-              <w:tab/>
-            </w:r>
-            <w:r>
-              <w:fldChar w:fldCharType="begin"/>
-            </w:r>
-            <w:r>
-              <w:instrText>PAGEREF _Toc1305452445 \h</w:instrText>
-            </w:r>
-            <w:r>
-              <w:fldChar w:fldCharType="separate"/>
-            </w:r>
-            <w:r>
-              <w:rPr>
-                <w:rStyle w:val="Hipervnculo"/>
-              </w:rPr>
-              <w:t>7</w:t>
-            </w:r>
-            <w:r>
-              <w:fldChar w:fldCharType="end"/>
-            </w:r>
-          </w:hyperlink>
-        </w:p>
-        <w:p>
-          <w:pPr>
-            <w:pStyle w:val="TDC2"/>
-            <w:tabs>
-              <w:tab w:val="right" w:leader="dot" w:pos="9015"/>
-            </w:tabs>
-            <w:rPr>
-              <w:rStyle w:val="Hipervnculo"/>
-              <w:noProof/>
-              <w:kern w:val="2"/>
-              <w:lang w:val="es-MX" w:eastAsia="es-MX"/>
-              <w14:ligatures w14:val="standardContextual"/>
-            </w:rPr>
-          </w:pPr>
-          <w:hyperlink w:anchor="_Toc1574394172">
-            <w:r>
-              <w:rPr>
-                <w:rStyle w:val="Hipervnculo"/>
-              </w:rPr>
-              <w:t>3.6 Implementación de un algoritmo básico de recomendación.</w:t>
-            </w:r>
-            <w:r>
-              <w:tab/>
-            </w:r>
-            <w:r>
-              <w:fldChar w:fldCharType="begin"/>
-            </w:r>
-            <w:r>
-              <w:instrText>PAGEREF _Toc1574394172 \h</w:instrText>
-            </w:r>
-            <w:r>
-              <w:fldChar w:fldCharType="separate"/>
-            </w:r>
-            <w:r>
-              <w:rPr>
-                <w:rStyle w:val="Hipervnculo"/>
-              </w:rPr>
-              <w:t>7</w:t>
-            </w:r>
-            <w:r>
-              <w:fldChar w:fldCharType="end"/>
-            </w:r>
-          </w:hyperlink>
-        </w:p>
-        <w:p>
-          <w:pPr>
-            <w:pStyle w:val="TDC2"/>
-            <w:tabs>
-              <w:tab w:val="right" w:leader="dot" w:pos="9015"/>
-            </w:tabs>
-            <w:rPr>
-              <w:rStyle w:val="Hipervnculo"/>
-              <w:noProof/>
-              <w:kern w:val="2"/>
-              <w:lang w:val="es-MX" w:eastAsia="es-MX"/>
-              <w14:ligatures w14:val="standardContextual"/>
-            </w:rPr>
-          </w:pPr>
-          <w:hyperlink w:anchor="_Toc1848927005">
-            <w:r>
-              <w:rPr>
-                <w:rStyle w:val="Hipervnculo"/>
-              </w:rPr>
-              <w:t>3.7. Siguientes pasos.</w:t>
-            </w:r>
-            <w:r>
-              <w:tab/>
-            </w:r>
-            <w:r>
-              <w:fldChar w:fldCharType="begin"/>
-            </w:r>
-            <w:r>
-              <w:instrText>PAGEREF _Toc1848927005 \h</w:instrText>
-            </w:r>
-            <w:r>
-              <w:fldChar w:fldCharType="separate"/>
-            </w:r>
-            <w:r>
-              <w:rPr>
-                <w:rStyle w:val="Hipervnculo"/>
-              </w:rPr>
-              <w:t>7</w:t>
-            </w:r>
-            <w:r>
-              <w:fldChar w:fldCharType="end"/>
-            </w:r>
-          </w:hyperlink>
-        </w:p>
-        <w:p>
-          <w:pPr>
-            <w:pStyle w:val="TDC1"/>
-            <w:tabs>
-              <w:tab w:val="left" w:pos="435"/>
-              <w:tab w:val="right" w:leader="dot" w:pos="9015"/>
-            </w:tabs>
-            <w:rPr>
-              <w:rStyle w:val="Hipervnculo"/>
-              <w:noProof/>
-              <w:kern w:val="2"/>
-              <w:lang w:val="es-MX" w:eastAsia="es-MX"/>
-              <w14:ligatures w14:val="standardContextual"/>
-            </w:rPr>
-          </w:pPr>
-          <w:hyperlink w:anchor="_Toc703753194">
-            <w:r>
-              <w:rPr>
-                <w:rStyle w:val="Hipervnculo"/>
-              </w:rPr>
-              <w:t>4.</w:t>
-            </w:r>
-            <w:r>
-              <w:tab/>
-            </w:r>
-            <w:r>
-              <w:rPr>
-                <w:rStyle w:val="Hipervnculo"/>
-              </w:rPr>
-              <w:t>Conclusiones.</w:t>
-            </w:r>
-            <w:r>
-              <w:tab/>
-            </w:r>
-            <w:r>
-              <w:fldChar w:fldCharType="begin"/>
-            </w:r>
-            <w:r>
-              <w:instrText>PAGEREF _Toc703753194 \h</w:instrText>
-            </w:r>
-            <w:r>
-              <w:fldChar w:fldCharType="separate"/>
-            </w:r>
-            <w:r>
-              <w:rPr>
-                <w:rStyle w:val="Hipervnculo"/>
-              </w:rPr>
-              <w:t>7</w:t>
-            </w:r>
-            <w:r>
-              <w:fldChar w:fldCharType="end"/>
-            </w:r>
-          </w:hyperlink>
-        </w:p>
-        <w:p>
-          <w:pPr>
-            <w:pStyle w:val="TDC1"/>
-            <w:tabs>
-              <w:tab w:val="left" w:pos="435"/>
-              <w:tab w:val="right" w:leader="dot" w:pos="9015"/>
-            </w:tabs>
-            <w:rPr>
-              <w:rStyle w:val="Hipervnculo"/>
-              <w:noProof/>
-              <w:kern w:val="2"/>
-              <w:lang w:val="es-MX" w:eastAsia="es-MX"/>
-              <w14:ligatures w14:val="standardContextual"/>
-            </w:rPr>
-          </w:pPr>
-          <w:hyperlink w:anchor="_Toc1308171266">
-            <w:r>
-              <w:rPr>
-                <w:rStyle w:val="Hipervnculo"/>
-              </w:rPr>
-              <w:t>5.</w:t>
-            </w:r>
-            <w:r>
-              <w:tab/>
-            </w:r>
-            <w:r>
-              <w:rPr>
-                <w:rStyle w:val="Hipervnculo"/>
-              </w:rPr>
-              <w:t>Referencias.</w:t>
-            </w:r>
-            <w:r>
-              <w:tab/>
-            </w:r>
-            <w:r>
-              <w:fldChar w:fldCharType="begin"/>
-            </w:r>
-            <w:r>
-              <w:instrText>PAGEREF _Toc1308171266 \h</w:instrText>
-            </w:r>
-            <w:r>
-              <w:fldChar w:fldCharType="separate"/>
-            </w:r>
-            <w:r>
-              <w:rPr>
-                <w:rStyle w:val="Hipervnculo"/>
-              </w:rPr>
-              <w:t>8</w:t>
-            </w:r>
-            <w:r>
-              <w:fldChar w:fldCharType="end"/>
-            </w:r>
-          </w:hyperlink>
           <w:r>
             <w:fldChar w:fldCharType="end"/>
           </w:r>
@@ -1141,7 +1748,7 @@
           <w:szCs w:val="26"/>
         </w:rPr>
       </w:pPr>
-      <w:bookmarkStart w:id="0" w:name="_Toc1812455697"/>
+      <w:bookmarkStart w:id="0" w:name="_Toc166860886"/>
       <w:r>
         <w:rPr>
           <w:rFonts w:ascii="Avenir" w:eastAsia="Avenir" w:hAnsi="Avenir" w:cs="Avenir"/>
@@ -1215,7 +1822,7 @@
           <w:szCs w:val="26"/>
         </w:rPr>
       </w:pPr>
-      <w:bookmarkStart w:id="1" w:name="_Toc1374679870"/>
+      <w:bookmarkStart w:id="1" w:name="_Toc166860887"/>
       <w:r>
         <w:rPr>
           <w:rFonts w:ascii="Avenir" w:eastAsia="Avenir" w:hAnsi="Avenir" w:cs="Avenir"/>
@@ -1272,7 +1879,39 @@
           <w:bCs/>
           <w:lang w:val="es-MX"/>
         </w:rPr>
-        <w:t xml:space="preserve"> un plan de proyecto de acuerdo con la industria elegida por tu equipo en la actividad 2.2 y detalla el plan del proyecto con su cronograma.</w:t>
+        <w:t xml:space="preserve"> un plan de proyecto de acuerdo con la industria elegida </w:t>
+      </w:r>
+      <w:r>
+        <w:rPr>
+          <w:rFonts w:ascii="Avenir" w:eastAsia="Avenir" w:hAnsi="Avenir" w:cs="Avenir"/>
+          <w:bCs/>
+          <w:lang w:val="es-MX"/>
+        </w:rPr>
+        <w:t>para</w:t>
+      </w:r>
+      <w:r>
+        <w:rPr>
+          <w:rFonts w:ascii="Avenir" w:eastAsia="Avenir" w:hAnsi="Avenir" w:cs="Avenir"/>
+          <w:bCs/>
+          <w:lang w:val="es-MX"/>
+        </w:rPr>
+        <w:t xml:space="preserve"> la actividad 2.2 y detalla</w:t>
+      </w:r>
+      <w:r>
+        <w:rPr>
+          <w:rFonts w:ascii="Avenir" w:eastAsia="Avenir" w:hAnsi="Avenir" w:cs="Avenir"/>
+          <w:bCs/>
+          <w:lang w:val="es-MX"/>
+        </w:rPr>
+        <w:t>r</w:t>
+      </w:r>
+      <w:r>
+        <w:rPr>
+          <w:rFonts w:ascii="Avenir" w:eastAsia="Avenir" w:hAnsi="Avenir" w:cs="Avenir"/>
+          <w:bCs/>
+          <w:lang w:val="es-MX"/>
+        </w:rPr>
+        <w:t xml:space="preserve"> el plan del proyecto con su cronograma.</w:t>
       </w:r>
     </w:p>
     <w:p>
@@ -1311,7 +1950,33 @@
           <w:bCs/>
           <w:lang w:val="es-MX"/>
         </w:rPr>
-        <w:t xml:space="preserve"> la selección del conjunto de datos utilizado y describe los pasos de preprocesamiento.</w:t>
+        <w:t xml:space="preserve"> la selección del conjunto de datos utilizado y </w:t>
+      </w:r>
+      <w:proofErr w:type="spellStart"/>
+      <w:r>
+        <w:rPr>
+          <w:rFonts w:ascii="Avenir" w:eastAsia="Avenir" w:hAnsi="Avenir" w:cs="Avenir"/>
+          <w:bCs/>
+          <w:lang w:val="es-MX"/>
+        </w:rPr>
+        <w:t>describe</w:t>
+      </w:r>
+      <w:r>
+        <w:rPr>
+          <w:rFonts w:ascii="Avenir" w:eastAsia="Avenir" w:hAnsi="Avenir" w:cs="Avenir"/>
+          <w:bCs/>
+          <w:lang w:val="es-MX"/>
+        </w:rPr>
+        <w:t>r</w:t>
+      </w:r>
+      <w:proofErr w:type="spellEnd"/>
+      <w:r>
+        <w:rPr>
+          <w:rFonts w:ascii="Avenir" w:eastAsia="Avenir" w:hAnsi="Avenir" w:cs="Avenir"/>
+          <w:bCs/>
+          <w:lang w:val="es-MX"/>
+        </w:rPr>
+        <w:t xml:space="preserve"> los pasos de preprocesamiento.</w:t>
       </w:r>
     </w:p>
     <w:p>
@@ -1416,7 +2081,7 @@
           <w:szCs w:val="26"/>
         </w:rPr>
       </w:pPr>
-      <w:bookmarkStart w:id="2" w:name="_Toc659122537"/>
+      <w:bookmarkStart w:id="2" w:name="_Toc166860888"/>
       <w:r>
         <w:rPr>
           <w:rFonts w:ascii="Avenir" w:eastAsia="Avenir" w:hAnsi="Avenir" w:cs="Avenir"/>
@@ -1440,7 +2105,7 @@
           <w:szCs w:val="24"/>
         </w:rPr>
       </w:pPr>
-      <w:bookmarkStart w:id="3" w:name="_Toc1875612744"/>
+      <w:bookmarkStart w:id="3" w:name="_Toc166860889"/>
       <w:r>
         <w:rPr>
           <w:rFonts w:ascii="Avenir" w:eastAsia="Avenir" w:hAnsi="Avenir" w:cs="Avenir"/>
@@ -1630,7 +2295,7 @@
           <w:szCs w:val="24"/>
         </w:rPr>
       </w:pPr>
-      <w:bookmarkStart w:id="4" w:name="_Toc100391479"/>
+      <w:bookmarkStart w:id="4" w:name="_Toc166860890"/>
       <w:r>
         <w:rPr>
           <w:rFonts w:ascii="Avenir" w:eastAsia="Avenir" w:hAnsi="Avenir" w:cs="Avenir"/>
@@ -1740,7 +2405,7 @@
           <w:highlight w:val="white"/>
         </w:rPr>
       </w:pPr>
-      <w:bookmarkStart w:id="5" w:name="_Toc1156211407"/>
+      <w:bookmarkStart w:id="5" w:name="_Toc166860891"/>
       <w:r>
         <w:rPr>
           <w:rFonts w:ascii="Avenir" w:eastAsia="Avenir" w:hAnsi="Avenir" w:cs="Avenir"/>
@@ -1860,7 +2525,7 @@
           <w:szCs w:val="24"/>
         </w:rPr>
       </w:pPr>
-      <w:bookmarkStart w:id="6" w:name="_Toc519620469"/>
+      <w:bookmarkStart w:id="6" w:name="_Toc166860892"/>
       <w:r>
         <w:rPr>
           <w:rFonts w:ascii="Avenir" w:eastAsia="Avenir" w:hAnsi="Avenir" w:cs="Avenir"/>
@@ -1884,7 +2549,7 @@
           <w:szCs w:val="24"/>
         </w:rPr>
       </w:pPr>
-      <w:bookmarkStart w:id="7" w:name="_Toc1449568893"/>
+      <w:bookmarkStart w:id="7" w:name="_Toc166860893"/>
       <w:r>
         <w:rPr>
           <w:rFonts w:ascii="Avenir" w:eastAsia="Avenir" w:hAnsi="Avenir" w:cs="Avenir"/>
@@ -1927,7 +2592,39 @@
           <w:rFonts w:ascii="Avenir" w:eastAsia="Avenir" w:hAnsi="Avenir" w:cs="Avenir"/>
           <w:highlight w:val="white"/>
         </w:rPr>
-        <w:t xml:space="preserve"> denominada “Them ovies </w:t>
+        <w:t xml:space="preserve"> denominada “</w:t>
+      </w:r>
+      <w:proofErr w:type="spellStart"/>
+      <w:r>
+        <w:rPr>
+          <w:rFonts w:ascii="Avenir" w:eastAsia="Avenir" w:hAnsi="Avenir" w:cs="Avenir"/>
+          <w:highlight w:val="white"/>
+        </w:rPr>
+        <w:t>The</w:t>
+      </w:r>
+      <w:proofErr w:type="spellEnd"/>
+      <w:r>
+        <w:rPr>
+          <w:rFonts w:ascii="Avenir" w:eastAsia="Avenir" w:hAnsi="Avenir" w:cs="Avenir"/>
+          <w:highlight w:val="white"/>
+        </w:rPr>
+        <w:t xml:space="preserve"> </w:t>
+      </w:r>
+      <w:proofErr w:type="spellStart"/>
+      <w:r>
+        <w:rPr>
+          <w:rFonts w:ascii="Avenir" w:eastAsia="Avenir" w:hAnsi="Avenir" w:cs="Avenir"/>
+          <w:highlight w:val="white"/>
+        </w:rPr>
+        <w:t>movies</w:t>
+      </w:r>
+      <w:proofErr w:type="spellEnd"/>
+      <w:r>
+        <w:rPr>
+          <w:rFonts w:ascii="Avenir" w:eastAsia="Avenir" w:hAnsi="Avenir" w:cs="Avenir"/>
+          <w:highlight w:val="white"/>
+        </w:rPr>
+        <w:t xml:space="preserve"> </w:t>
       </w:r>
       <w:proofErr w:type="spellStart"/>
       <w:r>
@@ -1989,7 +2686,7 @@
           <w:szCs w:val="24"/>
         </w:rPr>
       </w:pPr>
-      <w:bookmarkStart w:id="8" w:name="_Toc906616186"/>
+      <w:bookmarkStart w:id="8" w:name="_Toc166860894"/>
       <w:r>
         <w:rPr>
           <w:rFonts w:ascii="Avenir" w:eastAsia="Avenir" w:hAnsi="Avenir" w:cs="Avenir"/>
@@ -2051,14 +2748,20 @@
         <w:rPr>
           <w:rFonts w:ascii="Avenir" w:eastAsia="Avenir" w:hAnsi="Avenir" w:cs="Avenir"/>
         </w:rPr>
-        <w:t xml:space="preserve"> conformado por un volumen importante de información y representativo de las interacciones reales de los usuarios con los contenidos de la plataforma. En este contexto, hemos seleccionado el Netflix </w:t>
-      </w:r>
-      <w:proofErr w:type="spellStart"/>
-      <w:r>
-        <w:rPr>
-          <w:rFonts w:ascii="Avenir" w:eastAsia="Avenir" w:hAnsi="Avenir" w:cs="Avenir"/>
-        </w:rPr>
-        <w:t>Prize</w:t>
+        <w:t xml:space="preserve"> conformado por un volumen importante de información y representativo de las interacciones reales de los usuarios con los contenidos de la plataforma. En este contexto, hemos seleccionado </w:t>
+      </w:r>
+      <w:r>
+        <w:rPr>
+          <w:rFonts w:ascii="Avenir" w:eastAsia="Avenir" w:hAnsi="Avenir" w:cs="Avenir"/>
+        </w:rPr>
+        <w:t xml:space="preserve">Them ovies </w:t>
+      </w:r>
+      <w:proofErr w:type="spellStart"/>
+      <w:r>
+        <w:rPr>
+          <w:rFonts w:ascii="Avenir" w:eastAsia="Avenir" w:hAnsi="Avenir" w:cs="Avenir"/>
+        </w:rPr>
+        <w:t>dataset</w:t>
       </w:r>
       <w:proofErr w:type="spellEnd"/>
       <w:r>
@@ -2067,19 +2770,11 @@
         </w:rPr>
         <w:t xml:space="preserve"> </w:t>
       </w:r>
-      <w:proofErr w:type="spellStart"/>
-      <w:r>
-        <w:rPr>
-          <w:rFonts w:ascii="Avenir" w:eastAsia="Avenir" w:hAnsi="Avenir" w:cs="Avenir"/>
-        </w:rPr>
-        <w:t>Dataset</w:t>
-      </w:r>
-      <w:proofErr w:type="spellEnd"/>
-      <w:r>
-        <w:rPr>
-          <w:rFonts w:ascii="Avenir" w:eastAsia="Avenir" w:hAnsi="Avenir" w:cs="Avenir"/>
-        </w:rPr>
-        <w:t xml:space="preserve"> debido a las siguientes razones clave:</w:t>
+      <w:r>
+        <w:rPr>
+          <w:rFonts w:ascii="Avenir" w:eastAsia="Avenir" w:hAnsi="Avenir" w:cs="Avenir"/>
+        </w:rPr>
+        <w:t>debido a las siguientes razones clave:</w:t>
       </w:r>
     </w:p>
     <w:p>
@@ -2303,7 +2998,7 @@
           <w:szCs w:val="24"/>
         </w:rPr>
       </w:pPr>
-      <w:bookmarkStart w:id="9" w:name="_Toc857946021"/>
+      <w:bookmarkStart w:id="9" w:name="_Toc166860895"/>
       <w:r>
         <w:rPr>
           <w:rFonts w:ascii="Avenir" w:eastAsia="Avenir" w:hAnsi="Avenir" w:cs="Avenir"/>
@@ -2589,7 +3284,7 @@
           <w:szCs w:val="24"/>
         </w:rPr>
       </w:pPr>
-      <w:bookmarkStart w:id="10" w:name="_Toc1008574573"/>
+      <w:bookmarkStart w:id="10" w:name="_Toc166860896"/>
       <w:r>
         <w:rPr>
           <w:rFonts w:ascii="Avenir" w:eastAsia="Avenir" w:hAnsi="Avenir" w:cs="Avenir"/>
@@ -2754,7 +3449,6 @@
         </w:rPr>
       </w:pPr>
       <w:proofErr w:type="spellStart"/>
-      <w:proofErr w:type="gramStart"/>
       <w:r>
         <w:rPr>
           <w:rFonts w:ascii="Avenir" w:eastAsia="Avenir" w:hAnsi="Avenir" w:cs="Avenir"/>
@@ -2771,7 +3465,6 @@
         <w:t>(</w:t>
       </w:r>
       <w:proofErr w:type="spellStart"/>
-      <w:proofErr w:type="gramEnd"/>
       <w:r>
         <w:rPr>
           <w:rFonts w:ascii="Avenir" w:eastAsia="Avenir" w:hAnsi="Avenir" w:cs="Avenir"/>
@@ -3509,7 +4202,6 @@
         </w:rPr>
       </w:pPr>
       <w:proofErr w:type="spellStart"/>
-      <w:proofErr w:type="gramStart"/>
       <w:r>
         <w:rPr>
           <w:rFonts w:ascii="Avenir" w:eastAsia="Avenir" w:hAnsi="Avenir" w:cs="Avenir"/>
@@ -3526,7 +4218,6 @@
         <w:t>(</w:t>
       </w:r>
       <w:proofErr w:type="spellStart"/>
-      <w:proofErr w:type="gramEnd"/>
       <w:r>
         <w:rPr>
           <w:rFonts w:ascii="Avenir" w:eastAsia="Avenir" w:hAnsi="Avenir" w:cs="Avenir"/>
@@ -3684,7 +4375,6 @@
           <w:lang w:val="es-ES"/>
         </w:rPr>
       </w:pPr>
-      <w:proofErr w:type="gramStart"/>
       <w:r>
         <w:rPr>
           <w:rFonts w:ascii="Avenir" w:eastAsia="Avenir" w:hAnsi="Avenir" w:cs="Avenir"/>
@@ -3692,7 +4382,6 @@
         </w:rPr>
         <w:t>status</w:t>
       </w:r>
-      <w:proofErr w:type="gramEnd"/>
       <w:r>
         <w:rPr>
           <w:rFonts w:ascii="Avenir" w:eastAsia="Avenir" w:hAnsi="Avenir" w:cs="Avenir"/>
@@ -4018,7 +4707,7 @@
           <w:szCs w:val="24"/>
         </w:rPr>
       </w:pPr>
-      <w:bookmarkStart w:id="11" w:name="_Toc1305452445"/>
+      <w:bookmarkStart w:id="11" w:name="_Toc166860897"/>
       <w:r>
         <w:rPr>
           <w:rFonts w:ascii="Avenir" w:eastAsia="Avenir" w:hAnsi="Avenir" w:cs="Avenir"/>
@@ -4060,7 +4749,7 @@
           <w:szCs w:val="24"/>
         </w:rPr>
       </w:pPr>
-      <w:bookmarkStart w:id="12" w:name="_Toc1574394172"/>
+      <w:bookmarkStart w:id="12" w:name="_Toc166860898"/>
       <w:r>
         <w:rPr>
           <w:rFonts w:ascii="Avenir" w:eastAsia="Avenir" w:hAnsi="Avenir" w:cs="Avenir"/>
@@ -4102,7 +4791,7 @@
           <w:szCs w:val="24"/>
         </w:rPr>
       </w:pPr>
-      <w:bookmarkStart w:id="13" w:name="_Toc1848927005"/>
+      <w:bookmarkStart w:id="13" w:name="_Toc166860899"/>
       <w:r>
         <w:rPr>
           <w:rFonts w:ascii="Avenir" w:eastAsia="Avenir" w:hAnsi="Avenir" w:cs="Avenir"/>
@@ -4314,56 +5003,16 @@
           <w:bCs/>
         </w:rPr>
       </w:pPr>
-      <w:r>
-        <w:rPr>
-          <w:rFonts w:ascii="Avenir" w:eastAsia="Avenir" w:hAnsi="Avenir" w:cs="Avenir"/>
-          <w:bCs/>
-        </w:rPr>
-        <w:fldChar w:fldCharType="begin"/>
-      </w:r>
-      <w:r>
-        <w:rPr>
-          <w:rFonts w:ascii="Avenir" w:eastAsia="Avenir" w:hAnsi="Avenir" w:cs="Avenir"/>
-          <w:bCs/>
-        </w:rPr>
-        <w:instrText>HYPERLINK "</w:instrText>
-      </w:r>
-      <w:r>
-        <w:rPr>
-          <w:rFonts w:ascii="Avenir" w:eastAsia="Avenir" w:hAnsi="Avenir" w:cs="Avenir"/>
-          <w:bCs/>
-        </w:rPr>
-        <w:instrText>https://github.com/drekkel/TC4034.10</w:instrText>
-      </w:r>
-      <w:r>
-        <w:rPr>
-          <w:rFonts w:ascii="Avenir" w:eastAsia="Avenir" w:hAnsi="Avenir" w:cs="Avenir"/>
-          <w:bCs/>
-        </w:rPr>
-        <w:instrText>"</w:instrText>
-      </w:r>
-      <w:r>
-        <w:rPr>
-          <w:rFonts w:ascii="Avenir" w:eastAsia="Avenir" w:hAnsi="Avenir" w:cs="Avenir"/>
-          <w:bCs/>
-        </w:rPr>
-        <w:fldChar w:fldCharType="separate"/>
-      </w:r>
-      <w:r>
-        <w:rPr>
-          <w:rStyle w:val="Hipervnculo"/>
-          <w:rFonts w:ascii="Avenir" w:eastAsia="Avenir" w:hAnsi="Avenir" w:cs="Avenir"/>
-          <w:bCs/>
-        </w:rPr>
-        <w:t>https://github.com/drekkel/TC4034.10</w:t>
-      </w:r>
-      <w:r>
-        <w:rPr>
-          <w:rFonts w:ascii="Avenir" w:eastAsia="Avenir" w:hAnsi="Avenir" w:cs="Avenir"/>
-          <w:bCs/>
-        </w:rPr>
-        <w:fldChar w:fldCharType="end"/>
-      </w:r>
+      <w:hyperlink r:id="rId10" w:history="1">
+        <w:r>
+          <w:rPr>
+            <w:rStyle w:val="Hipervnculo"/>
+            <w:rFonts w:ascii="Avenir" w:eastAsia="Avenir" w:hAnsi="Avenir" w:cs="Avenir"/>
+            <w:bCs/>
+          </w:rPr>
+          <w:t>https://github.com/drekkel/TC4034.10</w:t>
+        </w:r>
+      </w:hyperlink>
       <w:r>
         <w:rPr>
           <w:rFonts w:ascii="Avenir" w:eastAsia="Avenir" w:hAnsi="Avenir" w:cs="Avenir"/>
@@ -4398,7 +5047,7 @@
           <w:szCs w:val="26"/>
         </w:rPr>
       </w:pPr>
-      <w:bookmarkStart w:id="14" w:name="_Toc703753194"/>
+      <w:bookmarkStart w:id="14" w:name="_Toc166860900"/>
       <w:r>
         <w:rPr>
           <w:rFonts w:ascii="Avenir" w:eastAsia="Avenir" w:hAnsi="Avenir" w:cs="Avenir"/>
@@ -4558,7 +5207,7 @@
           <w:szCs w:val="26"/>
         </w:rPr>
       </w:pPr>
-      <w:bookmarkStart w:id="15" w:name="_Toc1308171266"/>
+      <w:bookmarkStart w:id="15" w:name="_Toc166860901"/>
       <w:r>
         <w:rPr>
           <w:rFonts w:ascii="Avenir" w:eastAsia="Avenir" w:hAnsi="Avenir" w:cs="Avenir"/>
@@ -4681,7 +5330,7 @@
         </w:rPr>
         <w:t xml:space="preserve">Recuperado el 01 de May de 2024, de </w:t>
       </w:r>
-      <w:hyperlink r:id="rId10">
+      <w:hyperlink r:id="rId11">
         <w:r>
           <w:rPr>
             <w:rFonts w:ascii="Avenir" w:eastAsia="Avenir" w:hAnsi="Avenir" w:cs="Avenir"/>
@@ -4775,19 +5424,8 @@
           <w:highlight w:val="white"/>
           <w:lang w:val="en-US"/>
         </w:rPr>
-        <w:t xml:space="preserve"> of the 21st Century (pp. 1-10). Berlin: De Gruyter. Retrieved from </w:t>
-      </w:r>
-      <w:proofErr w:type="gramStart"/>
-      <w:r>
-        <w:rPr>
-          <w:rFonts w:ascii="Avenir" w:eastAsia="Avenir" w:hAnsi="Avenir" w:cs="Avenir"/>
-          <w:bCs/>
-          <w:highlight w:val="white"/>
-          <w:lang w:val="en-US"/>
-        </w:rPr>
-        <w:t>https://0-eds-p-ebscohost-com.biblioteca-ils.tec.mx/eds/ebookviewer/ebook/bmxlYmtfXzM0NzI2MzRfX0FO0?sid=43ed574d-f0dc-473c-beab-6fed1e37ae23@redis&amp;vid=1&amp;hid=/&amp;format=EB</w:t>
-      </w:r>
-      <w:proofErr w:type="gramEnd"/>
+        <w:t xml:space="preserve"> of the 21st Century (pp. 1-10). Berlin: De Gruyter. Retrieved from https://0-eds-p-ebscohost-com.biblioteca-ils.tec.mx/eds/ebookviewer/ebook/bmxlYmtfXzM0NzI2MzRfX0FO0?sid=43ed574d-f0dc-473c-beab-6fed1e37ae23@redis&amp;vid=1&amp;hid=/&amp;format=EB</w:t>
+      </w:r>
     </w:p>
     <w:p>
       <w:pPr>

</xml_diff>